<commit_message>
Update all the section of the HMI design part.
</commit_message>
<xml_diff>
--- a/doc/CSI OT 3D Platform Cyber Attack HMI Design.docx
+++ b/doc/CSI OT 3D Platform Cyber Attack HMI Design.docx
@@ -3,6 +3,8 @@
 <w:document xmlns:wpc="http://schemas.microsoft.com/office/word/2010/wordprocessingCanvas" xmlns:cx="http://schemas.microsoft.com/office/drawing/2014/chartex" xmlns:cx1="http://schemas.microsoft.com/office/drawing/2015/9/8/chartex" xmlns:cx2="http://schemas.microsoft.com/office/drawing/2015/10/21/chartex" xmlns:cx3="http://schemas.microsoft.com/office/drawing/2016/5/9/chartex" xmlns:cx4="http://schemas.microsoft.com/office/drawing/2016/5/10/chartex" xmlns:cx5="http://schemas.microsoft.com/office/drawing/2016/5/11/chartex" xmlns:cx6="http://schemas.microsoft.com/office/drawing/2016/5/12/chartex" xmlns:cx7="http://schemas.microsoft.com/office/drawing/2016/5/13/chartex" xmlns:cx8="http://schemas.microsoft.com/office/drawing/2016/5/14/chartex" xmlns:mc="http://schemas.openxmlformats.org/markup-compatibility/2006" xmlns:aink="http://schemas.microsoft.com/office/drawing/2016/ink" xmlns:am3d="http://schemas.microsoft.com/office/drawing/2017/model3d" xmlns:o="urn:schemas-microsoft-com:office:office" xmlns:r="http://schemas.openxmlformats.org/officeDocument/2006/relationships" xmlns:m="http://schemas.openxmlformats.org/officeDocument/2006/math" xmlns:v="urn:schemas-microsoft-com:vml" xmlns:wp14="http://schemas.microsoft.com/office/word/2010/wordprocessingDrawing" xmlns:wp="http://schemas.openxmlformats.org/drawingml/2006/wordprocessingDrawing" xmlns:w10="urn:schemas-microsoft-com:office:word" xmlns:w="http://schemas.openxmlformats.org/wordprocessingml/2006/main" xmlns:w14="http://schemas.microsoft.com/office/word/2010/wordml" xmlns:w15="http://schemas.microsoft.com/office/word/2012/wordml" xmlns:w16cex="http://schemas.microsoft.com/office/word/2018/wordml/cex" xmlns:w16cid="http://schemas.microsoft.com/office/word/2016/wordml/cid" xmlns:w16="http://schemas.microsoft.com/office/word/2018/wordml" xmlns:w16sdtdh="http://schemas.microsoft.com/office/word/2020/wordml/sdtdatahash" xmlns:w16se="http://schemas.microsoft.com/office/word/2015/wordml/symex" xmlns:wpg="http://schemas.microsoft.com/office/word/2010/wordprocessingGroup" xmlns:wpi="http://schemas.microsoft.com/office/word/2010/wordprocessingInk" xmlns:wne="http://schemas.microsoft.com/office/word/2006/wordml" xmlns:wps="http://schemas.microsoft.com/office/word/2010/wordprocessingShape" mc:Ignorable="w14 w15 w16se w16cid w16 w16cex w16sdtdh wp14">
   <w:body>
     <w:p>
+      <w:bookmarkStart w:id="0" w:name="_Hlk69802278"/>
+      <w:bookmarkEnd w:id="0"/>
       <w:r>
         <w:rPr>
           <w:noProof/>
@@ -1845,14 +1847,7 @@
           <w:sz w:val="24"/>
           <w:szCs w:val="24"/>
         </w:rPr>
-        <w:t>component</w:t>
-      </w:r>
-      <w:r>
-        <w:rPr>
-          <w:sz w:val="24"/>
-          <w:szCs w:val="24"/>
-        </w:rPr>
-        <w:t xml:space="preserve"> power </w:t>
+        <w:t xml:space="preserve">component power </w:t>
       </w:r>
       <w:r>
         <w:rPr>
@@ -2560,14 +2555,7 @@
           <w:sz w:val="24"/>
           <w:szCs w:val="24"/>
         </w:rPr>
-        <w:t>Railway track</w:t>
-      </w:r>
-      <w:r>
-        <w:rPr>
-          <w:sz w:val="24"/>
-          <w:szCs w:val="24"/>
-        </w:rPr>
-        <w:t xml:space="preserve"> indicator: the railway will change to green colour if the track’s power is on.</w:t>
+        <w:t>Railway track indicator: the railway will change to green colour if the track’s power is on.</w:t>
       </w:r>
     </w:p>
     <w:p>
@@ -2702,8 +2690,946 @@
           <w:sz w:val="24"/>
           <w:szCs w:val="24"/>
         </w:rPr>
+        <mc:AlternateContent>
+          <mc:Choice Requires="wps">
+            <w:drawing>
+              <wp:anchor distT="0" distB="0" distL="114300" distR="114300" simplePos="0" relativeHeight="251672576" behindDoc="0" locked="0" layoutInCell="1" allowOverlap="1" wp14:anchorId="0671A3A4" wp14:editId="5697B082">
+                <wp:simplePos x="0" y="0"/>
+                <wp:positionH relativeFrom="column">
+                  <wp:posOffset>2914650</wp:posOffset>
+                </wp:positionH>
+                <wp:positionV relativeFrom="paragraph">
+                  <wp:posOffset>3602355</wp:posOffset>
+                </wp:positionV>
+                <wp:extent cx="1209675" cy="276225"/>
+                <wp:effectExtent l="0" t="0" r="28575" b="28575"/>
+                <wp:wrapNone/>
+                <wp:docPr id="15" name="Text Box 15"/>
+                <wp:cNvGraphicFramePr/>
+                <a:graphic xmlns:a="http://schemas.openxmlformats.org/drawingml/2006/main">
+                  <a:graphicData uri="http://schemas.microsoft.com/office/word/2010/wordprocessingShape">
+                    <wps:wsp>
+                      <wps:cNvSpPr txBox="1"/>
+                      <wps:spPr>
+                        <a:xfrm>
+                          <a:off x="0" y="0"/>
+                          <a:ext cx="1209675" cy="276225"/>
+                        </a:xfrm>
+                        <a:prstGeom prst="rect">
+                          <a:avLst/>
+                        </a:prstGeom>
+                        <a:solidFill>
+                          <a:schemeClr val="lt1"/>
+                        </a:solidFill>
+                        <a:ln w="6350">
+                          <a:solidFill>
+                            <a:prstClr val="black"/>
+                          </a:solidFill>
+                        </a:ln>
+                      </wps:spPr>
+                      <wps:txbx>
+                        <w:txbxContent>
+                          <w:p>
+                            <w:pPr>
+                              <w:rPr>
+                                <w:b/>
+                                <w:bCs/>
+                                <w:color w:val="FF0000"/>
+                              </w:rPr>
+                            </w:pPr>
+                            <w:r>
+                              <w:rPr>
+                                <w:b/>
+                                <w:bCs/>
+                                <w:color w:val="FF0000"/>
+                              </w:rPr>
+                              <w:t>Dot</w:t>
+                            </w:r>
+                            <w:r>
+                              <w:rPr>
+                                <w:b/>
+                                <w:bCs/>
+                                <w:color w:val="FF0000"/>
+                              </w:rPr>
+                              <w:t xml:space="preserve"> </w:t>
+                            </w:r>
+                            <w:r>
+                              <w:rPr>
+                                <w:b/>
+                                <w:bCs/>
+                                <w:color w:val="FF0000"/>
+                              </w:rPr>
+                              <w:t>LED indicator</w:t>
+                            </w:r>
+                          </w:p>
+                        </w:txbxContent>
+                      </wps:txbx>
+                      <wps:bodyPr rot="0" spcFirstLastPara="0" vertOverflow="overflow" horzOverflow="overflow" vert="horz" wrap="square" lIns="91440" tIns="45720" rIns="91440" bIns="45720" numCol="1" spcCol="0" rtlCol="0" fromWordArt="0" anchor="t" anchorCtr="0" forceAA="0" compatLnSpc="1">
+                        <a:prstTxWarp prst="textNoShape">
+                          <a:avLst/>
+                        </a:prstTxWarp>
+                        <a:noAutofit/>
+                      </wps:bodyPr>
+                    </wps:wsp>
+                  </a:graphicData>
+                </a:graphic>
+                <wp14:sizeRelH relativeFrom="margin">
+                  <wp14:pctWidth>0</wp14:pctWidth>
+                </wp14:sizeRelH>
+                <wp14:sizeRelV relativeFrom="margin">
+                  <wp14:pctHeight>0</wp14:pctHeight>
+                </wp14:sizeRelV>
+              </wp:anchor>
+            </w:drawing>
+          </mc:Choice>
+          <mc:Fallback>
+            <w:pict>
+              <v:shapetype w14:anchorId="0671A3A4" id="_x0000_t202" coordsize="21600,21600" o:spt="202" path="m,l,21600r21600,l21600,xe">
+                <v:stroke joinstyle="miter"/>
+                <v:path gradientshapeok="t" o:connecttype="rect"/>
+              </v:shapetype>
+              <v:shape id="Text Box 15" o:spid="_x0000_s1026" type="#_x0000_t202" style="position:absolute;left:0;text-align:left;margin-left:229.5pt;margin-top:283.65pt;width:95.25pt;height:21.75pt;z-index:251672576;visibility:visible;mso-wrap-style:square;mso-width-percent:0;mso-height-percent:0;mso-wrap-distance-left:9pt;mso-wrap-distance-top:0;mso-wrap-distance-right:9pt;mso-wrap-distance-bottom:0;mso-position-horizontal:absolute;mso-position-horizontal-relative:text;mso-position-vertical:absolute;mso-position-vertical-relative:text;mso-width-percent:0;mso-height-percent:0;mso-width-relative:margin;mso-height-relative:margin;v-text-anchor:top" o:gfxdata="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" fillcolor="white [3201]" strokeweight=".5pt">
+                <v:textbox>
+                  <w:txbxContent>
+                    <w:p>
+                      <w:pPr>
+                        <w:rPr>
+                          <w:b/>
+                          <w:bCs/>
+                          <w:color w:val="FF0000"/>
+                        </w:rPr>
+                      </w:pPr>
+                      <w:r>
+                        <w:rPr>
+                          <w:b/>
+                          <w:bCs/>
+                          <w:color w:val="FF0000"/>
+                        </w:rPr>
+                        <w:t>Dot</w:t>
+                      </w:r>
+                      <w:r>
+                        <w:rPr>
+                          <w:b/>
+                          <w:bCs/>
+                          <w:color w:val="FF0000"/>
+                        </w:rPr>
+                        <w:t xml:space="preserve"> </w:t>
+                      </w:r>
+                      <w:r>
+                        <w:rPr>
+                          <w:b/>
+                          <w:bCs/>
+                          <w:color w:val="FF0000"/>
+                        </w:rPr>
+                        <w:t>LED indicator</w:t>
+                      </w:r>
+                    </w:p>
+                  </w:txbxContent>
+                </v:textbox>
+              </v:shape>
+            </w:pict>
+          </mc:Fallback>
+        </mc:AlternateContent>
+      </w:r>
+      <w:r>
+        <w:rPr>
+          <w:sz w:val="24"/>
+          <w:szCs w:val="24"/>
+        </w:rPr>
+        <mc:AlternateContent>
+          <mc:Choice Requires="wps">
+            <w:drawing>
+              <wp:anchor distT="0" distB="0" distL="114300" distR="114300" simplePos="0" relativeHeight="251676672" behindDoc="0" locked="0" layoutInCell="1" allowOverlap="1" wp14:anchorId="24F309E8" wp14:editId="4A1E655B">
+                <wp:simplePos x="0" y="0"/>
+                <wp:positionH relativeFrom="column">
+                  <wp:posOffset>3743325</wp:posOffset>
+                </wp:positionH>
+                <wp:positionV relativeFrom="paragraph">
+                  <wp:posOffset>2516505</wp:posOffset>
+                </wp:positionV>
+                <wp:extent cx="876300" cy="1104900"/>
+                <wp:effectExtent l="19050" t="38100" r="38100" b="19050"/>
+                <wp:wrapNone/>
+                <wp:docPr id="17" name="AutoShape 8"/>
+                <wp:cNvGraphicFramePr>
+                  <a:graphicFrameLocks xmlns:a="http://schemas.openxmlformats.org/drawingml/2006/main"/>
+                </wp:cNvGraphicFramePr>
+                <a:graphic xmlns:a="http://schemas.openxmlformats.org/drawingml/2006/main">
+                  <a:graphicData uri="http://schemas.microsoft.com/office/word/2010/wordprocessingShape">
+                    <wps:wsp>
+                      <wps:cNvCnPr>
+                        <a:cxnSpLocks noChangeShapeType="1"/>
+                      </wps:cNvCnPr>
+                      <wps:spPr bwMode="auto">
+                        <a:xfrm flipV="1">
+                          <a:off x="0" y="0"/>
+                          <a:ext cx="876300" cy="1104900"/>
+                        </a:xfrm>
+                        <a:prstGeom prst="straightConnector1">
+                          <a:avLst/>
+                        </a:prstGeom>
+                        <a:noFill/>
+                        <a:ln w="31750">
+                          <a:solidFill>
+                            <a:srgbClr val="FF0000"/>
+                          </a:solidFill>
+                          <a:round/>
+                          <a:headEnd/>
+                          <a:tailEnd type="triangle" w="med" len="med"/>
+                        </a:ln>
+                        <a:extLst>
+                          <a:ext uri="{909E8E84-426E-40DD-AFC4-6F175D3DCCD1}">
+                            <a14:hiddenFill xmlns:a14="http://schemas.microsoft.com/office/drawing/2010/main">
+                              <a:noFill/>
+                            </a14:hiddenFill>
+                          </a:ext>
+                        </a:extLst>
+                      </wps:spPr>
+                      <wps:bodyPr/>
+                    </wps:wsp>
+                  </a:graphicData>
+                </a:graphic>
+                <wp14:sizeRelH relativeFrom="page">
+                  <wp14:pctWidth>0</wp14:pctWidth>
+                </wp14:sizeRelH>
+                <wp14:sizeRelV relativeFrom="page">
+                  <wp14:pctHeight>0</wp14:pctHeight>
+                </wp14:sizeRelV>
+              </wp:anchor>
+            </w:drawing>
+          </mc:Choice>
+          <mc:Fallback>
+            <w:pict>
+              <v:shapetype w14:anchorId="1AB60DF8" id="_x0000_t32" coordsize="21600,21600" o:spt="32" o:oned="t" path="m,l21600,21600e" filled="f">
+                <v:path arrowok="t" fillok="f" o:connecttype="none"/>
+                <o:lock v:ext="edit" shapetype="t"/>
+              </v:shapetype>
+              <v:shape id="AutoShape 8" o:spid="_x0000_s1026" type="#_x0000_t32" style="position:absolute;margin-left:294.75pt;margin-top:198.15pt;width:69pt;height:87pt;flip:y;z-index:251676672;visibility:visible;mso-wrap-style:square;mso-width-percent:0;mso-height-percent:0;mso-wrap-distance-left:9pt;mso-wrap-distance-top:0;mso-wrap-distance-right:9pt;mso-wrap-distance-bottom:0;mso-position-horizontal:absolute;mso-position-horizontal-relative:text;mso-position-vertical:absolute;mso-position-vertical-relative:text;mso-width-percent:0;mso-height-percent:0;mso-width-relative:page;mso-height-relative:page" o:gfxdata="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" strokecolor="red" strokeweight="2.5pt">
+                <v:stroke endarrow="block"/>
+              </v:shape>
+            </w:pict>
+          </mc:Fallback>
+        </mc:AlternateContent>
+      </w:r>
+      <w:r>
+        <w:rPr>
+          <w:sz w:val="24"/>
+          <w:szCs w:val="24"/>
+        </w:rPr>
+        <mc:AlternateContent>
+          <mc:Choice Requires="wps">
+            <w:drawing>
+              <wp:anchor distT="0" distB="0" distL="114300" distR="114300" simplePos="0" relativeHeight="251674624" behindDoc="0" locked="0" layoutInCell="1" allowOverlap="1" wp14:anchorId="0A404A2D" wp14:editId="353B4375">
+                <wp:simplePos x="0" y="0"/>
+                <wp:positionH relativeFrom="column">
+                  <wp:posOffset>2562225</wp:posOffset>
+                </wp:positionH>
+                <wp:positionV relativeFrom="paragraph">
+                  <wp:posOffset>1316354</wp:posOffset>
+                </wp:positionV>
+                <wp:extent cx="1085850" cy="2276475"/>
+                <wp:effectExtent l="38100" t="38100" r="19050" b="9525"/>
+                <wp:wrapNone/>
+                <wp:docPr id="16" name="AutoShape 8"/>
+                <wp:cNvGraphicFramePr>
+                  <a:graphicFrameLocks xmlns:a="http://schemas.openxmlformats.org/drawingml/2006/main"/>
+                </wp:cNvGraphicFramePr>
+                <a:graphic xmlns:a="http://schemas.openxmlformats.org/drawingml/2006/main">
+                  <a:graphicData uri="http://schemas.microsoft.com/office/word/2010/wordprocessingShape">
+                    <wps:wsp>
+                      <wps:cNvCnPr>
+                        <a:cxnSpLocks noChangeShapeType="1"/>
+                      </wps:cNvCnPr>
+                      <wps:spPr bwMode="auto">
+                        <a:xfrm flipH="1" flipV="1">
+                          <a:off x="0" y="0"/>
+                          <a:ext cx="1085850" cy="2276475"/>
+                        </a:xfrm>
+                        <a:prstGeom prst="straightConnector1">
+                          <a:avLst/>
+                        </a:prstGeom>
+                        <a:noFill/>
+                        <a:ln w="31750">
+                          <a:solidFill>
+                            <a:srgbClr val="FF0000"/>
+                          </a:solidFill>
+                          <a:round/>
+                          <a:headEnd/>
+                          <a:tailEnd type="triangle" w="med" len="med"/>
+                        </a:ln>
+                        <a:extLst>
+                          <a:ext uri="{909E8E84-426E-40DD-AFC4-6F175D3DCCD1}">
+                            <a14:hiddenFill xmlns:a14="http://schemas.microsoft.com/office/drawing/2010/main">
+                              <a:noFill/>
+                            </a14:hiddenFill>
+                          </a:ext>
+                        </a:extLst>
+                      </wps:spPr>
+                      <wps:bodyPr/>
+                    </wps:wsp>
+                  </a:graphicData>
+                </a:graphic>
+                <wp14:sizeRelH relativeFrom="page">
+                  <wp14:pctWidth>0</wp14:pctWidth>
+                </wp14:sizeRelH>
+                <wp14:sizeRelV relativeFrom="page">
+                  <wp14:pctHeight>0</wp14:pctHeight>
+                </wp14:sizeRelV>
+              </wp:anchor>
+            </w:drawing>
+          </mc:Choice>
+          <mc:Fallback>
+            <w:pict>
+              <v:shape w14:anchorId="6407AF60" id="AutoShape 8" o:spid="_x0000_s1026" type="#_x0000_t32" style="position:absolute;margin-left:201.75pt;margin-top:103.65pt;width:85.5pt;height:179.25pt;flip:x y;z-index:251674624;visibility:visible;mso-wrap-style:square;mso-width-percent:0;mso-height-percent:0;mso-wrap-distance-left:9pt;mso-wrap-distance-top:0;mso-wrap-distance-right:9pt;mso-wrap-distance-bottom:0;mso-position-horizontal:absolute;mso-position-horizontal-relative:text;mso-position-vertical:absolute;mso-position-vertical-relative:text;mso-width-percent:0;mso-height-percent:0;mso-width-relative:page;mso-height-relative:page" o:gfxdata="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" strokecolor="red" strokeweight="2.5pt">
+                <v:stroke endarrow="block"/>
+              </v:shape>
+            </w:pict>
+          </mc:Fallback>
+        </mc:AlternateContent>
+      </w:r>
+      <w:r>
+        <w:rPr>
+          <w:sz w:val="24"/>
+          <w:szCs w:val="24"/>
+        </w:rPr>
+        <mc:AlternateContent>
+          <mc:Choice Requires="wps">
+            <w:drawing>
+              <wp:anchor distT="0" distB="0" distL="114300" distR="114300" simplePos="0" relativeHeight="251670528" behindDoc="0" locked="0" layoutInCell="1" allowOverlap="1" wp14:anchorId="267D334E" wp14:editId="3D3B714C">
+                <wp:simplePos x="0" y="0"/>
+                <wp:positionH relativeFrom="column">
+                  <wp:posOffset>1276350</wp:posOffset>
+                </wp:positionH>
+                <wp:positionV relativeFrom="paragraph">
+                  <wp:posOffset>1040130</wp:posOffset>
+                </wp:positionV>
+                <wp:extent cx="1562100" cy="702945"/>
+                <wp:effectExtent l="19050" t="38100" r="38100" b="20955"/>
+                <wp:wrapNone/>
+                <wp:docPr id="14" name="AutoShape 8"/>
+                <wp:cNvGraphicFramePr>
+                  <a:graphicFrameLocks xmlns:a="http://schemas.openxmlformats.org/drawingml/2006/main"/>
+                </wp:cNvGraphicFramePr>
+                <a:graphic xmlns:a="http://schemas.openxmlformats.org/drawingml/2006/main">
+                  <a:graphicData uri="http://schemas.microsoft.com/office/word/2010/wordprocessingShape">
+                    <wps:wsp>
+                      <wps:cNvCnPr>
+                        <a:cxnSpLocks noChangeShapeType="1"/>
+                      </wps:cNvCnPr>
+                      <wps:spPr bwMode="auto">
+                        <a:xfrm flipV="1">
+                          <a:off x="0" y="0"/>
+                          <a:ext cx="1562100" cy="702945"/>
+                        </a:xfrm>
+                        <a:prstGeom prst="straightConnector1">
+                          <a:avLst/>
+                        </a:prstGeom>
+                        <a:noFill/>
+                        <a:ln w="31750">
+                          <a:solidFill>
+                            <a:srgbClr val="FF0000"/>
+                          </a:solidFill>
+                          <a:round/>
+                          <a:headEnd/>
+                          <a:tailEnd type="triangle" w="med" len="med"/>
+                        </a:ln>
+                        <a:extLst>
+                          <a:ext uri="{909E8E84-426E-40DD-AFC4-6F175D3DCCD1}">
+                            <a14:hiddenFill xmlns:a14="http://schemas.microsoft.com/office/drawing/2010/main">
+                              <a:noFill/>
+                            </a14:hiddenFill>
+                          </a:ext>
+                        </a:extLst>
+                      </wps:spPr>
+                      <wps:bodyPr/>
+                    </wps:wsp>
+                  </a:graphicData>
+                </a:graphic>
+                <wp14:sizeRelH relativeFrom="page">
+                  <wp14:pctWidth>0</wp14:pctWidth>
+                </wp14:sizeRelH>
+                <wp14:sizeRelV relativeFrom="page">
+                  <wp14:pctHeight>0</wp14:pctHeight>
+                </wp14:sizeRelV>
+              </wp:anchor>
+            </w:drawing>
+          </mc:Choice>
+          <mc:Fallback>
+            <w:pict>
+              <v:shape w14:anchorId="4FF06F24" id="AutoShape 8" o:spid="_x0000_s1026" type="#_x0000_t32" style="position:absolute;margin-left:100.5pt;margin-top:81.9pt;width:123pt;height:55.35pt;flip:y;z-index:251670528;visibility:visible;mso-wrap-style:square;mso-width-percent:0;mso-height-percent:0;mso-wrap-distance-left:9pt;mso-wrap-distance-top:0;mso-wrap-distance-right:9pt;mso-wrap-distance-bottom:0;mso-position-horizontal:absolute;mso-position-horizontal-relative:text;mso-position-vertical:absolute;mso-position-vertical-relative:text;mso-width-percent:0;mso-height-percent:0;mso-width-relative:page;mso-height-relative:page" o:gfxdata="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" strokecolor="red" strokeweight="2.5pt">
+                <v:stroke endarrow="block"/>
+              </v:shape>
+            </w:pict>
+          </mc:Fallback>
+        </mc:AlternateContent>
+      </w:r>
+      <w:r>
+        <w:rPr>
+          <w:sz w:val="24"/>
+          <w:szCs w:val="24"/>
+        </w:rPr>
+        <mc:AlternateContent>
+          <mc:Choice Requires="wps">
+            <w:drawing>
+              <wp:anchor distT="0" distB="0" distL="114300" distR="114300" simplePos="0" relativeHeight="251668480" behindDoc="0" locked="0" layoutInCell="1" allowOverlap="1" wp14:anchorId="5D564938" wp14:editId="3CE1528C">
+                <wp:simplePos x="0" y="0"/>
+                <wp:positionH relativeFrom="column">
+                  <wp:posOffset>266701</wp:posOffset>
+                </wp:positionH>
+                <wp:positionV relativeFrom="paragraph">
+                  <wp:posOffset>1754505</wp:posOffset>
+                </wp:positionV>
+                <wp:extent cx="971550" cy="714375"/>
+                <wp:effectExtent l="0" t="0" r="19050" b="28575"/>
+                <wp:wrapNone/>
+                <wp:docPr id="13" name="Text Box 13"/>
+                <wp:cNvGraphicFramePr/>
+                <a:graphic xmlns:a="http://schemas.openxmlformats.org/drawingml/2006/main">
+                  <a:graphicData uri="http://schemas.microsoft.com/office/word/2010/wordprocessingShape">
+                    <wps:wsp>
+                      <wps:cNvSpPr txBox="1"/>
+                      <wps:spPr>
+                        <a:xfrm>
+                          <a:off x="0" y="0"/>
+                          <a:ext cx="971550" cy="714375"/>
+                        </a:xfrm>
+                        <a:prstGeom prst="rect">
+                          <a:avLst/>
+                        </a:prstGeom>
+                        <a:solidFill>
+                          <a:schemeClr val="lt1"/>
+                        </a:solidFill>
+                        <a:ln w="6350">
+                          <a:solidFill>
+                            <a:prstClr val="black"/>
+                          </a:solidFill>
+                        </a:ln>
+                      </wps:spPr>
+                      <wps:txbx>
+                        <w:txbxContent>
+                          <w:p>
+                            <w:pPr>
+                              <w:rPr>
+                                <w:b/>
+                                <w:bCs/>
+                                <w:color w:val="FF0000"/>
+                              </w:rPr>
+                            </w:pPr>
+                            <w:r>
+                              <w:rPr>
+                                <w:b/>
+                                <w:bCs/>
+                                <w:color w:val="FF0000"/>
+                              </w:rPr>
+                              <w:t>Camera view simulation window</w:t>
+                            </w:r>
+                          </w:p>
+                        </w:txbxContent>
+                      </wps:txbx>
+                      <wps:bodyPr rot="0" spcFirstLastPara="0" vertOverflow="overflow" horzOverflow="overflow" vert="horz" wrap="square" lIns="91440" tIns="45720" rIns="91440" bIns="45720" numCol="1" spcCol="0" rtlCol="0" fromWordArt="0" anchor="t" anchorCtr="0" forceAA="0" compatLnSpc="1">
+                        <a:prstTxWarp prst="textNoShape">
+                          <a:avLst/>
+                        </a:prstTxWarp>
+                        <a:noAutofit/>
+                      </wps:bodyPr>
+                    </wps:wsp>
+                  </a:graphicData>
+                </a:graphic>
+                <wp14:sizeRelH relativeFrom="margin">
+                  <wp14:pctWidth>0</wp14:pctWidth>
+                </wp14:sizeRelH>
+                <wp14:sizeRelV relativeFrom="margin">
+                  <wp14:pctHeight>0</wp14:pctHeight>
+                </wp14:sizeRelV>
+              </wp:anchor>
+            </w:drawing>
+          </mc:Choice>
+          <mc:Fallback>
+            <w:pict>
+              <v:shape w14:anchorId="5D564938" id="Text Box 13" o:spid="_x0000_s1027" type="#_x0000_t202" style="position:absolute;left:0;text-align:left;margin-left:21pt;margin-top:138.15pt;width:76.5pt;height:56.25pt;z-index:251668480;visibility:visible;mso-wrap-style:square;mso-width-percent:0;mso-height-percent:0;mso-wrap-distance-left:9pt;mso-wrap-distance-top:0;mso-wrap-distance-right:9pt;mso-wrap-distance-bottom:0;mso-position-horizontal:absolute;mso-position-horizontal-relative:text;mso-position-vertical:absolute;mso-position-vertical-relative:text;mso-width-percent:0;mso-height-percent:0;mso-width-relative:margin;mso-height-relative:margin;v-text-anchor:top" o:gfxdata="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" fillcolor="white [3201]" strokeweight=".5pt">
+                <v:textbox>
+                  <w:txbxContent>
+                    <w:p>
+                      <w:pPr>
+                        <w:rPr>
+                          <w:b/>
+                          <w:bCs/>
+                          <w:color w:val="FF0000"/>
+                        </w:rPr>
+                      </w:pPr>
+                      <w:r>
+                        <w:rPr>
+                          <w:b/>
+                          <w:bCs/>
+                          <w:color w:val="FF0000"/>
+                        </w:rPr>
+                        <w:t>Camera view simulation window</w:t>
+                      </w:r>
+                    </w:p>
+                  </w:txbxContent>
+                </v:textbox>
+              </v:shape>
+            </w:pict>
+          </mc:Fallback>
+        </mc:AlternateContent>
+      </w:r>
+      <w:r>
+        <w:rPr>
+          <w:sz w:val="24"/>
+          <w:szCs w:val="24"/>
+        </w:rPr>
+        <mc:AlternateContent>
+          <mc:Choice Requires="wps">
+            <w:drawing>
+              <wp:anchor distT="0" distB="0" distL="114300" distR="114300" simplePos="0" relativeHeight="251667456" behindDoc="0" locked="0" layoutInCell="1" allowOverlap="1" wp14:anchorId="31379B62" wp14:editId="2094EB13">
+                <wp:simplePos x="0" y="0"/>
+                <wp:positionH relativeFrom="column">
+                  <wp:posOffset>600075</wp:posOffset>
+                </wp:positionH>
+                <wp:positionV relativeFrom="paragraph">
+                  <wp:posOffset>1276350</wp:posOffset>
+                </wp:positionV>
+                <wp:extent cx="104775" cy="483870"/>
+                <wp:effectExtent l="19050" t="38100" r="47625" b="11430"/>
+                <wp:wrapNone/>
+                <wp:docPr id="10" name="AutoShape 8"/>
+                <wp:cNvGraphicFramePr>
+                  <a:graphicFrameLocks xmlns:a="http://schemas.openxmlformats.org/drawingml/2006/main"/>
+                </wp:cNvGraphicFramePr>
+                <a:graphic xmlns:a="http://schemas.openxmlformats.org/drawingml/2006/main">
+                  <a:graphicData uri="http://schemas.microsoft.com/office/word/2010/wordprocessingShape">
+                    <wps:wsp>
+                      <wps:cNvCnPr>
+                        <a:cxnSpLocks noChangeShapeType="1"/>
+                      </wps:cNvCnPr>
+                      <wps:spPr bwMode="auto">
+                        <a:xfrm flipV="1">
+                          <a:off x="0" y="0"/>
+                          <a:ext cx="104775" cy="483870"/>
+                        </a:xfrm>
+                        <a:prstGeom prst="straightConnector1">
+                          <a:avLst/>
+                        </a:prstGeom>
+                        <a:noFill/>
+                        <a:ln w="31750">
+                          <a:solidFill>
+                            <a:srgbClr val="FF0000"/>
+                          </a:solidFill>
+                          <a:round/>
+                          <a:headEnd/>
+                          <a:tailEnd type="triangle" w="med" len="med"/>
+                        </a:ln>
+                        <a:extLst>
+                          <a:ext uri="{909E8E84-426E-40DD-AFC4-6F175D3DCCD1}">
+                            <a14:hiddenFill xmlns:a14="http://schemas.microsoft.com/office/drawing/2010/main">
+                              <a:noFill/>
+                            </a14:hiddenFill>
+                          </a:ext>
+                        </a:extLst>
+                      </wps:spPr>
+                      <wps:bodyPr/>
+                    </wps:wsp>
+                  </a:graphicData>
+                </a:graphic>
+                <wp14:sizeRelH relativeFrom="page">
+                  <wp14:pctWidth>0</wp14:pctWidth>
+                </wp14:sizeRelH>
+                <wp14:sizeRelV relativeFrom="page">
+                  <wp14:pctHeight>0</wp14:pctHeight>
+                </wp14:sizeRelV>
+              </wp:anchor>
+            </w:drawing>
+          </mc:Choice>
+          <mc:Fallback>
+            <w:pict>
+              <v:shape w14:anchorId="3E79E89C" id="AutoShape 8" o:spid="_x0000_s1026" type="#_x0000_t32" style="position:absolute;margin-left:47.25pt;margin-top:100.5pt;width:8.25pt;height:38.1pt;flip:y;z-index:251667456;visibility:visible;mso-wrap-style:square;mso-width-percent:0;mso-height-percent:0;mso-wrap-distance-left:9pt;mso-wrap-distance-top:0;mso-wrap-distance-right:9pt;mso-wrap-distance-bottom:0;mso-position-horizontal:absolute;mso-position-horizontal-relative:text;mso-position-vertical:absolute;mso-position-vertical-relative:text;mso-width-percent:0;mso-height-percent:0;mso-width-relative:page;mso-height-relative:page" o:gfxdata="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" strokecolor="red" strokeweight="2.5pt">
+                <v:stroke endarrow="block"/>
+              </v:shape>
+            </w:pict>
+          </mc:Fallback>
+        </mc:AlternateContent>
+      </w:r>
+      <w:r>
+        <w:rPr>
+          <w:sz w:val="24"/>
+          <w:szCs w:val="24"/>
+        </w:rPr>
+        <mc:AlternateContent>
+          <mc:Choice Requires="wps">
+            <w:drawing>
+              <wp:anchor distT="0" distB="0" distL="114300" distR="114300" simplePos="0" relativeHeight="251665408" behindDoc="0" locked="0" layoutInCell="1" allowOverlap="1" wp14:anchorId="0B653C4D" wp14:editId="75968C50">
+                <wp:simplePos x="0" y="0"/>
+                <wp:positionH relativeFrom="column">
+                  <wp:posOffset>4162425</wp:posOffset>
+                </wp:positionH>
+                <wp:positionV relativeFrom="paragraph">
+                  <wp:posOffset>3764280</wp:posOffset>
+                </wp:positionV>
+                <wp:extent cx="1133475" cy="428625"/>
+                <wp:effectExtent l="0" t="0" r="28575" b="28575"/>
+                <wp:wrapNone/>
+                <wp:docPr id="9" name="Text Box 9"/>
+                <wp:cNvGraphicFramePr/>
+                <a:graphic xmlns:a="http://schemas.openxmlformats.org/drawingml/2006/main">
+                  <a:graphicData uri="http://schemas.microsoft.com/office/word/2010/wordprocessingShape">
+                    <wps:wsp>
+                      <wps:cNvSpPr txBox="1"/>
+                      <wps:spPr>
+                        <a:xfrm>
+                          <a:off x="0" y="0"/>
+                          <a:ext cx="1133475" cy="428625"/>
+                        </a:xfrm>
+                        <a:prstGeom prst="rect">
+                          <a:avLst/>
+                        </a:prstGeom>
+                        <a:solidFill>
+                          <a:schemeClr val="lt1"/>
+                        </a:solidFill>
+                        <a:ln w="6350">
+                          <a:solidFill>
+                            <a:prstClr val="black"/>
+                          </a:solidFill>
+                        </a:ln>
+                      </wps:spPr>
+                      <wps:txbx>
+                        <w:txbxContent>
+                          <w:p>
+                            <w:pPr>
+                              <w:rPr>
+                                <w:b/>
+                                <w:bCs/>
+                                <w:color w:val="FF0000"/>
+                              </w:rPr>
+                            </w:pPr>
+                            <w:r>
+                              <w:rPr>
+                                <w:b/>
+                                <w:bCs/>
+                                <w:color w:val="FF0000"/>
+                              </w:rPr>
+                              <w:t>Background led indicator</w:t>
+                            </w:r>
+                          </w:p>
+                        </w:txbxContent>
+                      </wps:txbx>
+                      <wps:bodyPr rot="0" spcFirstLastPara="0" vertOverflow="overflow" horzOverflow="overflow" vert="horz" wrap="square" lIns="91440" tIns="45720" rIns="91440" bIns="45720" numCol="1" spcCol="0" rtlCol="0" fromWordArt="0" anchor="t" anchorCtr="0" forceAA="0" compatLnSpc="1">
+                        <a:prstTxWarp prst="textNoShape">
+                          <a:avLst/>
+                        </a:prstTxWarp>
+                        <a:noAutofit/>
+                      </wps:bodyPr>
+                    </wps:wsp>
+                  </a:graphicData>
+                </a:graphic>
+                <wp14:sizeRelH relativeFrom="margin">
+                  <wp14:pctWidth>0</wp14:pctWidth>
+                </wp14:sizeRelH>
+                <wp14:sizeRelV relativeFrom="margin">
+                  <wp14:pctHeight>0</wp14:pctHeight>
+                </wp14:sizeRelV>
+              </wp:anchor>
+            </w:drawing>
+          </mc:Choice>
+          <mc:Fallback>
+            <w:pict>
+              <v:shape w14:anchorId="0B653C4D" id="Text Box 9" o:spid="_x0000_s1028" type="#_x0000_t202" style="position:absolute;left:0;text-align:left;margin-left:327.75pt;margin-top:296.4pt;width:89.25pt;height:33.75pt;z-index:251665408;visibility:visible;mso-wrap-style:square;mso-width-percent:0;mso-height-percent:0;mso-wrap-distance-left:9pt;mso-wrap-distance-top:0;mso-wrap-distance-right:9pt;mso-wrap-distance-bottom:0;mso-position-horizontal:absolute;mso-position-horizontal-relative:text;mso-position-vertical:absolute;mso-position-vertical-relative:text;mso-width-percent:0;mso-height-percent:0;mso-width-relative:margin;mso-height-relative:margin;v-text-anchor:top" o:gfxdata="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" fillcolor="white [3201]" strokeweight=".5pt">
+                <v:textbox>
+                  <w:txbxContent>
+                    <w:p>
+                      <w:pPr>
+                        <w:rPr>
+                          <w:b/>
+                          <w:bCs/>
+                          <w:color w:val="FF0000"/>
+                        </w:rPr>
+                      </w:pPr>
+                      <w:r>
+                        <w:rPr>
+                          <w:b/>
+                          <w:bCs/>
+                          <w:color w:val="FF0000"/>
+                        </w:rPr>
+                        <w:t>Background led indicator</w:t>
+                      </w:r>
+                    </w:p>
+                  </w:txbxContent>
+                </v:textbox>
+              </v:shape>
+            </w:pict>
+          </mc:Fallback>
+        </mc:AlternateContent>
+      </w:r>
+      <w:r>
+        <w:rPr>
+          <w:sz w:val="24"/>
+          <w:szCs w:val="24"/>
+        </w:rPr>
+        <mc:AlternateContent>
+          <mc:Choice Requires="wps">
+            <w:drawing>
+              <wp:anchor distT="0" distB="0" distL="114300" distR="114300" simplePos="0" relativeHeight="251664384" behindDoc="0" locked="0" layoutInCell="1" allowOverlap="1" wp14:anchorId="77BD44A5" wp14:editId="2B91C449">
+                <wp:simplePos x="0" y="0"/>
+                <wp:positionH relativeFrom="column">
+                  <wp:posOffset>4450081</wp:posOffset>
+                </wp:positionH>
+                <wp:positionV relativeFrom="paragraph">
+                  <wp:posOffset>2811780</wp:posOffset>
+                </wp:positionV>
+                <wp:extent cx="45719" cy="1093470"/>
+                <wp:effectExtent l="57150" t="38100" r="69215" b="11430"/>
+                <wp:wrapNone/>
+                <wp:docPr id="8" name="AutoShape 8"/>
+                <wp:cNvGraphicFramePr>
+                  <a:graphicFrameLocks xmlns:a="http://schemas.openxmlformats.org/drawingml/2006/main"/>
+                </wp:cNvGraphicFramePr>
+                <a:graphic xmlns:a="http://schemas.openxmlformats.org/drawingml/2006/main">
+                  <a:graphicData uri="http://schemas.microsoft.com/office/word/2010/wordprocessingShape">
+                    <wps:wsp>
+                      <wps:cNvCnPr>
+                        <a:cxnSpLocks noChangeShapeType="1"/>
+                      </wps:cNvCnPr>
+                      <wps:spPr bwMode="auto">
+                        <a:xfrm flipH="1" flipV="1">
+                          <a:off x="0" y="0"/>
+                          <a:ext cx="45719" cy="1093470"/>
+                        </a:xfrm>
+                        <a:prstGeom prst="straightConnector1">
+                          <a:avLst/>
+                        </a:prstGeom>
+                        <a:noFill/>
+                        <a:ln w="31750">
+                          <a:solidFill>
+                            <a:srgbClr val="FF0000"/>
+                          </a:solidFill>
+                          <a:round/>
+                          <a:headEnd/>
+                          <a:tailEnd type="triangle" w="med" len="med"/>
+                        </a:ln>
+                        <a:extLst>
+                          <a:ext uri="{909E8E84-426E-40DD-AFC4-6F175D3DCCD1}">
+                            <a14:hiddenFill xmlns:a14="http://schemas.microsoft.com/office/drawing/2010/main">
+                              <a:noFill/>
+                            </a14:hiddenFill>
+                          </a:ext>
+                        </a:extLst>
+                      </wps:spPr>
+                      <wps:bodyPr/>
+                    </wps:wsp>
+                  </a:graphicData>
+                </a:graphic>
+                <wp14:sizeRelH relativeFrom="page">
+                  <wp14:pctWidth>0</wp14:pctWidth>
+                </wp14:sizeRelH>
+                <wp14:sizeRelV relativeFrom="page">
+                  <wp14:pctHeight>0</wp14:pctHeight>
+                </wp14:sizeRelV>
+              </wp:anchor>
+            </w:drawing>
+          </mc:Choice>
+          <mc:Fallback>
+            <w:pict>
+              <v:shape w14:anchorId="44C90D3E" id="AutoShape 8" o:spid="_x0000_s1026" type="#_x0000_t32" style="position:absolute;margin-left:350.4pt;margin-top:221.4pt;width:3.6pt;height:86.1pt;flip:x y;z-index:251664384;visibility:visible;mso-wrap-style:square;mso-width-percent:0;mso-height-percent:0;mso-wrap-distance-left:9pt;mso-wrap-distance-top:0;mso-wrap-distance-right:9pt;mso-wrap-distance-bottom:0;mso-position-horizontal:absolute;mso-position-horizontal-relative:text;mso-position-vertical:absolute;mso-position-vertical-relative:text;mso-width-percent:0;mso-height-percent:0;mso-width-relative:page;mso-height-relative:page" o:gfxdata="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" strokecolor="red" strokeweight="2.5pt">
+                <v:stroke endarrow="block"/>
+              </v:shape>
+            </w:pict>
+          </mc:Fallback>
+        </mc:AlternateContent>
+      </w:r>
+      <w:r>
+        <w:rPr>
+          <w:noProof/>
+          <w:sz w:val="24"/>
+          <w:szCs w:val="24"/>
+        </w:rPr>
+        <mc:AlternateContent>
+          <mc:Choice Requires="wps">
+            <w:drawing>
+              <wp:anchor distT="0" distB="0" distL="114300" distR="114300" simplePos="0" relativeHeight="251662336" behindDoc="0" locked="0" layoutInCell="1" allowOverlap="1" wp14:anchorId="4DF48A74" wp14:editId="1223FBAA">
+                <wp:simplePos x="0" y="0"/>
+                <wp:positionH relativeFrom="column">
+                  <wp:posOffset>1285875</wp:posOffset>
+                </wp:positionH>
+                <wp:positionV relativeFrom="paragraph">
+                  <wp:posOffset>3707130</wp:posOffset>
+                </wp:positionV>
+                <wp:extent cx="1095375" cy="276225"/>
+                <wp:effectExtent l="0" t="0" r="28575" b="28575"/>
+                <wp:wrapNone/>
+                <wp:docPr id="5" name="Text Box 5"/>
+                <wp:cNvGraphicFramePr/>
+                <a:graphic xmlns:a="http://schemas.openxmlformats.org/drawingml/2006/main">
+                  <a:graphicData uri="http://schemas.microsoft.com/office/word/2010/wordprocessingShape">
+                    <wps:wsp>
+                      <wps:cNvSpPr txBox="1"/>
+                      <wps:spPr>
+                        <a:xfrm>
+                          <a:off x="0" y="0"/>
+                          <a:ext cx="1095375" cy="276225"/>
+                        </a:xfrm>
+                        <a:prstGeom prst="rect">
+                          <a:avLst/>
+                        </a:prstGeom>
+                        <a:solidFill>
+                          <a:schemeClr val="lt1"/>
+                        </a:solidFill>
+                        <a:ln w="6350">
+                          <a:solidFill>
+                            <a:prstClr val="black"/>
+                          </a:solidFill>
+                        </a:ln>
+                      </wps:spPr>
+                      <wps:txbx>
+                        <w:txbxContent>
+                          <w:p>
+                            <w:pPr>
+                              <w:rPr>
+                                <w:b/>
+                                <w:bCs/>
+                                <w:color w:val="FF0000"/>
+                              </w:rPr>
+                            </w:pPr>
+                            <w:r>
+                              <w:rPr>
+                                <w:b/>
+                                <w:bCs/>
+                                <w:color w:val="FF0000"/>
+                              </w:rPr>
+                              <w:t xml:space="preserve">Control button </w:t>
+                            </w:r>
+                          </w:p>
+                        </w:txbxContent>
+                      </wps:txbx>
+                      <wps:bodyPr rot="0" spcFirstLastPara="0" vertOverflow="overflow" horzOverflow="overflow" vert="horz" wrap="square" lIns="91440" tIns="45720" rIns="91440" bIns="45720" numCol="1" spcCol="0" rtlCol="0" fromWordArt="0" anchor="t" anchorCtr="0" forceAA="0" compatLnSpc="1">
+                        <a:prstTxWarp prst="textNoShape">
+                          <a:avLst/>
+                        </a:prstTxWarp>
+                        <a:noAutofit/>
+                      </wps:bodyPr>
+                    </wps:wsp>
+                  </a:graphicData>
+                </a:graphic>
+                <wp14:sizeRelH relativeFrom="margin">
+                  <wp14:pctWidth>0</wp14:pctWidth>
+                </wp14:sizeRelH>
+                <wp14:sizeRelV relativeFrom="margin">
+                  <wp14:pctHeight>0</wp14:pctHeight>
+                </wp14:sizeRelV>
+              </wp:anchor>
+            </w:drawing>
+          </mc:Choice>
+          <mc:Fallback>
+            <w:pict>
+              <v:shape w14:anchorId="4DF48A74" id="Text Box 5" o:spid="_x0000_s1029" type="#_x0000_t202" style="position:absolute;left:0;text-align:left;margin-left:101.25pt;margin-top:291.9pt;width:86.25pt;height:21.75pt;z-index:251662336;visibility:visible;mso-wrap-style:square;mso-width-percent:0;mso-height-percent:0;mso-wrap-distance-left:9pt;mso-wrap-distance-top:0;mso-wrap-distance-right:9pt;mso-wrap-distance-bottom:0;mso-position-horizontal:absolute;mso-position-horizontal-relative:text;mso-position-vertical:absolute;mso-position-vertical-relative:text;mso-width-percent:0;mso-height-percent:0;mso-width-relative:margin;mso-height-relative:margin;v-text-anchor:top" o:gfxdata="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" fillcolor="white [3201]" strokeweight=".5pt">
+                <v:textbox>
+                  <w:txbxContent>
+                    <w:p>
+                      <w:pPr>
+                        <w:rPr>
+                          <w:b/>
+                          <w:bCs/>
+                          <w:color w:val="FF0000"/>
+                        </w:rPr>
+                      </w:pPr>
+                      <w:r>
+                        <w:rPr>
+                          <w:b/>
+                          <w:bCs/>
+                          <w:color w:val="FF0000"/>
+                        </w:rPr>
+                        <w:t xml:space="preserve">Control button </w:t>
+                      </w:r>
+                    </w:p>
+                  </w:txbxContent>
+                </v:textbox>
+              </v:shape>
+            </w:pict>
+          </mc:Fallback>
+        </mc:AlternateContent>
+      </w:r>
+      <w:r>
+        <w:rPr>
+          <w:sz w:val="24"/>
+          <w:szCs w:val="24"/>
+        </w:rPr>
+        <mc:AlternateContent>
+          <mc:Choice Requires="wps">
+            <w:drawing>
+              <wp:anchor distT="0" distB="0" distL="114300" distR="114300" simplePos="0" relativeHeight="251661312" behindDoc="0" locked="0" layoutInCell="1" allowOverlap="1" wp14:anchorId="55D22D8E" wp14:editId="097A65C1">
+                <wp:simplePos x="0" y="0"/>
+                <wp:positionH relativeFrom="column">
+                  <wp:posOffset>1619250</wp:posOffset>
+                </wp:positionH>
+                <wp:positionV relativeFrom="paragraph">
+                  <wp:posOffset>3194685</wp:posOffset>
+                </wp:positionV>
+                <wp:extent cx="104775" cy="483870"/>
+                <wp:effectExtent l="19050" t="38100" r="47625" b="11430"/>
+                <wp:wrapNone/>
+                <wp:docPr id="12" name="AutoShape 8"/>
+                <wp:cNvGraphicFramePr>
+                  <a:graphicFrameLocks xmlns:a="http://schemas.openxmlformats.org/drawingml/2006/main"/>
+                </wp:cNvGraphicFramePr>
+                <a:graphic xmlns:a="http://schemas.openxmlformats.org/drawingml/2006/main">
+                  <a:graphicData uri="http://schemas.microsoft.com/office/word/2010/wordprocessingShape">
+                    <wps:wsp>
+                      <wps:cNvCnPr>
+                        <a:cxnSpLocks noChangeShapeType="1"/>
+                      </wps:cNvCnPr>
+                      <wps:spPr bwMode="auto">
+                        <a:xfrm flipV="1">
+                          <a:off x="0" y="0"/>
+                          <a:ext cx="104775" cy="483870"/>
+                        </a:xfrm>
+                        <a:prstGeom prst="straightConnector1">
+                          <a:avLst/>
+                        </a:prstGeom>
+                        <a:noFill/>
+                        <a:ln w="31750">
+                          <a:solidFill>
+                            <a:srgbClr val="FF0000"/>
+                          </a:solidFill>
+                          <a:round/>
+                          <a:headEnd/>
+                          <a:tailEnd type="triangle" w="med" len="med"/>
+                        </a:ln>
+                        <a:extLst>
+                          <a:ext uri="{909E8E84-426E-40DD-AFC4-6F175D3DCCD1}">
+                            <a14:hiddenFill xmlns:a14="http://schemas.microsoft.com/office/drawing/2010/main">
+                              <a:noFill/>
+                            </a14:hiddenFill>
+                          </a:ext>
+                        </a:extLst>
+                      </wps:spPr>
+                      <wps:bodyPr/>
+                    </wps:wsp>
+                  </a:graphicData>
+                </a:graphic>
+                <wp14:sizeRelH relativeFrom="page">
+                  <wp14:pctWidth>0</wp14:pctWidth>
+                </wp14:sizeRelH>
+                <wp14:sizeRelV relativeFrom="page">
+                  <wp14:pctHeight>0</wp14:pctHeight>
+                </wp14:sizeRelV>
+              </wp:anchor>
+            </w:drawing>
+          </mc:Choice>
+          <mc:Fallback>
+            <w:pict>
+              <v:shape w14:anchorId="4DA5364B" id="AutoShape 8" o:spid="_x0000_s1026" type="#_x0000_t32" style="position:absolute;margin-left:127.5pt;margin-top:251.55pt;width:8.25pt;height:38.1pt;flip:y;z-index:251661312;visibility:visible;mso-wrap-style:square;mso-width-percent:0;mso-height-percent:0;mso-wrap-distance-left:9pt;mso-wrap-distance-top:0;mso-wrap-distance-right:9pt;mso-wrap-distance-bottom:0;mso-position-horizontal:absolute;mso-position-horizontal-relative:text;mso-position-vertical:absolute;mso-position-vertical-relative:text;mso-width-percent:0;mso-height-percent:0;mso-width-relative:page;mso-height-relative:page" o:gfxdata="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" strokecolor="red" strokeweight="2.5pt">
+                <v:stroke endarrow="block"/>
+              </v:shape>
+            </w:pict>
+          </mc:Fallback>
+        </mc:AlternateContent>
+      </w:r>
+      <w:r>
+        <w:rPr>
+          <w:noProof/>
+          <w:sz w:val="24"/>
+          <w:szCs w:val="24"/>
+        </w:rPr>
         <w:drawing>
-          <wp:inline distT="0" distB="0" distL="0" distR="0" wp14:anchorId="33F59B82" wp14:editId="1982BC41">
+          <wp:inline distT="0" distB="0" distL="0" distR="0" wp14:anchorId="33F59B82" wp14:editId="5489543C">
             <wp:extent cx="5734050" cy="4295775"/>
             <wp:effectExtent l="0" t="0" r="0" b="9525"/>
             <wp:docPr id="7" name="Picture 7"/>
@@ -2781,25 +3707,3703 @@
         <w:t>File =&gt; View =&gt; check the “Page 1”</w:t>
       </w:r>
       <w:r>
-        <w:t xml:space="preserve"> checkout box in the pop up window.</w:t>
-      </w:r>
-    </w:p>
-    <w:p>
-      <w:pPr>
-        <w:jc w:val="both"/>
-        <w:rPr>
-          <w:sz w:val="24"/>
-          <w:szCs w:val="24"/>
-        </w:rPr>
-      </w:pPr>
-    </w:p>
-    <w:p>
-      <w:pPr>
-        <w:jc w:val="both"/>
-        <w:rPr>
-          <w:sz w:val="24"/>
-          <w:szCs w:val="24"/>
-        </w:rPr>
+        <w:t xml:space="preserve"> checkout box in the </w:t>
+      </w:r>
+      <w:r>
+        <w:t>pop-up</w:t>
+      </w:r>
+      <w:r>
+        <w:t xml:space="preserve"> window.</w:t>
+      </w:r>
+    </w:p>
+    <w:p>
+      <w:pPr>
+        <w:jc w:val="both"/>
+        <w:rPr>
+          <w:b/>
+          <w:bCs/>
+          <w:sz w:val="28"/>
+          <w:szCs w:val="28"/>
+        </w:rPr>
+      </w:pPr>
+      <w:r>
+        <w:rPr>
+          <w:b/>
+          <w:bCs/>
+          <w:sz w:val="28"/>
+          <w:szCs w:val="28"/>
+        </w:rPr>
+        <w:lastRenderedPageBreak/>
+        <w:t xml:space="preserve">1.2 </w:t>
+      </w:r>
+      <w:r>
+        <w:rPr>
+          <w:b/>
+          <w:bCs/>
+          <w:sz w:val="28"/>
+          <w:szCs w:val="28"/>
+        </w:rPr>
+        <w:t>PLC Status View HMI page</w:t>
+      </w:r>
+    </w:p>
+    <w:p>
+      <w:pPr>
+        <w:jc w:val="both"/>
+        <w:rPr>
+          <w:sz w:val="24"/>
+          <w:szCs w:val="24"/>
+        </w:rPr>
+      </w:pPr>
+      <w:r>
+        <w:rPr>
+          <w:sz w:val="24"/>
+          <w:szCs w:val="24"/>
+        </w:rPr>
+        <w:t xml:space="preserve">1.2.1 </w:t>
+      </w:r>
+      <w:r>
+        <w:rPr>
+          <w:sz w:val="24"/>
+          <w:szCs w:val="24"/>
+        </w:rPr>
+        <w:t>HMI Page View:</w:t>
+      </w:r>
+    </w:p>
+    <w:p>
+      <w:pPr>
+        <w:jc w:val="both"/>
+        <w:rPr>
+          <w:b/>
+          <w:bCs/>
+          <w:sz w:val="28"/>
+          <w:szCs w:val="28"/>
+        </w:rPr>
+      </w:pPr>
+      <w:r>
+        <w:rPr>
+          <w:noProof/>
+          <w:sz w:val="24"/>
+          <w:szCs w:val="24"/>
+        </w:rPr>
+        <w:drawing>
+          <wp:inline distT="0" distB="0" distL="0" distR="0" wp14:anchorId="68258623" wp14:editId="50B5B60D">
+            <wp:extent cx="5591608" cy="2400300"/>
+            <wp:effectExtent l="0" t="0" r="9525" b="0"/>
+            <wp:docPr id="1" name="Picture 1"/>
+            <wp:cNvGraphicFramePr>
+              <a:graphicFrameLocks xmlns:a="http://schemas.openxmlformats.org/drawingml/2006/main" noChangeAspect="1"/>
+            </wp:cNvGraphicFramePr>
+            <a:graphic xmlns:a="http://schemas.openxmlformats.org/drawingml/2006/main">
+              <a:graphicData uri="http://schemas.openxmlformats.org/drawingml/2006/picture">
+                <pic:pic xmlns:pic="http://schemas.openxmlformats.org/drawingml/2006/picture">
+                  <pic:nvPicPr>
+                    <pic:cNvPr id="0" name="Picture 1"/>
+                    <pic:cNvPicPr>
+                      <a:picLocks noChangeAspect="1" noChangeArrowheads="1"/>
+                    </pic:cNvPicPr>
+                  </pic:nvPicPr>
+                  <pic:blipFill>
+                    <a:blip r:embed="rId13">
+                      <a:extLst>
+                        <a:ext uri="{28A0092B-C50C-407E-A947-70E740481C1C}">
+                          <a14:useLocalDpi xmlns:a14="http://schemas.microsoft.com/office/drawing/2010/main" val="0"/>
+                        </a:ext>
+                      </a:extLst>
+                    </a:blip>
+                    <a:srcRect/>
+                    <a:stretch>
+                      <a:fillRect/>
+                    </a:stretch>
+                  </pic:blipFill>
+                  <pic:spPr bwMode="auto">
+                    <a:xfrm>
+                      <a:off x="0" y="0"/>
+                      <a:ext cx="5716715" cy="2454004"/>
+                    </a:xfrm>
+                    <a:prstGeom prst="rect">
+                      <a:avLst/>
+                    </a:prstGeom>
+                    <a:noFill/>
+                    <a:ln>
+                      <a:noFill/>
+                    </a:ln>
+                  </pic:spPr>
+                </pic:pic>
+              </a:graphicData>
+            </a:graphic>
+          </wp:inline>
+        </w:drawing>
+      </w:r>
+    </w:p>
+    <w:p>
+      <w:pPr>
+        <w:jc w:val="both"/>
+        <w:rPr>
+          <w:sz w:val="24"/>
+          <w:szCs w:val="24"/>
+        </w:rPr>
+      </w:pPr>
+      <w:r>
+        <w:rPr>
+          <w:sz w:val="24"/>
+          <w:szCs w:val="24"/>
+        </w:rPr>
+        <w:t xml:space="preserve">The PLC status view page will show the current </w:t>
+      </w:r>
+      <w:r>
+        <w:rPr>
+          <w:sz w:val="24"/>
+          <w:szCs w:val="24"/>
+        </w:rPr>
+        <w:t xml:space="preserve">three </w:t>
+      </w:r>
+      <w:r>
+        <w:rPr>
+          <w:sz w:val="24"/>
+          <w:szCs w:val="24"/>
+        </w:rPr>
+        <w:t>PLC</w:t>
+      </w:r>
+      <w:r>
+        <w:rPr>
+          <w:sz w:val="24"/>
+          <w:szCs w:val="24"/>
+        </w:rPr>
+        <w:t xml:space="preserve"> modules</w:t>
+      </w:r>
+      <w:r>
+        <w:rPr>
+          <w:sz w:val="24"/>
+          <w:szCs w:val="24"/>
+        </w:rPr>
+        <w:t>’ input</w:t>
+      </w:r>
+      <w:r>
+        <w:rPr>
+          <w:sz w:val="24"/>
+          <w:szCs w:val="24"/>
+        </w:rPr>
+        <w:t xml:space="preserve"> and output coils signal state.</w:t>
+      </w:r>
+      <w:r>
+        <w:rPr>
+          <w:sz w:val="24"/>
+          <w:szCs w:val="24"/>
+        </w:rPr>
+        <w:t xml:space="preserve"> </w:t>
+      </w:r>
+      <w:r>
+        <w:rPr>
+          <w:sz w:val="24"/>
+          <w:szCs w:val="24"/>
+        </w:rPr>
+        <w:t>(</w:t>
+      </w:r>
+      <w:r>
+        <w:rPr>
+          <w:sz w:val="24"/>
+          <w:szCs w:val="24"/>
+        </w:rPr>
+        <w:t>While dot means signal low and green dot means signal high</w:t>
+      </w:r>
+      <w:r>
+        <w:rPr>
+          <w:sz w:val="24"/>
+          <w:szCs w:val="24"/>
+        </w:rPr>
+        <w:t>)</w:t>
+      </w:r>
+      <w:r>
+        <w:rPr>
+          <w:sz w:val="24"/>
+          <w:szCs w:val="24"/>
+        </w:rPr>
+        <w:t xml:space="preserve">. </w:t>
+      </w:r>
+      <w:r>
+        <w:rPr>
+          <w:sz w:val="24"/>
+          <w:szCs w:val="24"/>
+        </w:rPr>
+        <w:t xml:space="preserve">The link will show the </w:t>
+      </w:r>
+      <w:r>
+        <w:rPr>
+          <w:sz w:val="24"/>
+          <w:szCs w:val="24"/>
+        </w:rPr>
+        <w:t xml:space="preserve">control relationship </w:t>
+      </w:r>
+      <w:r>
+        <w:rPr>
+          <w:sz w:val="24"/>
+          <w:szCs w:val="24"/>
+        </w:rPr>
+        <w:t>between the buttons shown in the Training HMI page in section 1.1 and the PLCs.</w:t>
+      </w:r>
+      <w:r>
+        <w:rPr>
+          <w:sz w:val="24"/>
+          <w:szCs w:val="24"/>
+        </w:rPr>
+        <w:t xml:space="preserve"> </w:t>
+      </w:r>
+      <w:r>
+        <w:rPr>
+          <w:sz w:val="24"/>
+          <w:szCs w:val="24"/>
+        </w:rPr>
+        <w:t>(</w:t>
+      </w:r>
+      <w:r>
+        <w:rPr>
+          <w:sz w:val="24"/>
+          <w:szCs w:val="24"/>
+        </w:rPr>
+        <w:t>Black linking line means the button sent the turn off signal and the green linking line means the button sent the turn on signal</w:t>
+      </w:r>
+      <w:r>
+        <w:rPr>
+          <w:sz w:val="24"/>
+          <w:szCs w:val="24"/>
+        </w:rPr>
+        <w:t>)</w:t>
+      </w:r>
+      <w:r>
+        <w:rPr>
+          <w:sz w:val="24"/>
+          <w:szCs w:val="24"/>
+        </w:rPr>
+        <w:t>.</w:t>
+      </w:r>
+      <w:r>
+        <w:rPr>
+          <w:sz w:val="24"/>
+          <w:szCs w:val="24"/>
+        </w:rPr>
+        <w:t xml:space="preserve"> The PLC index and its IP address are shown in the label. </w:t>
+      </w:r>
+    </w:p>
+    <w:p>
+      <w:pPr>
+        <w:jc w:val="both"/>
+      </w:pPr>
+      <w:r>
+        <w:t xml:space="preserve">1.2.2 </w:t>
+      </w:r>
+      <w:r>
+        <w:t xml:space="preserve">Active the </w:t>
+      </w:r>
+      <w:r>
+        <w:t xml:space="preserve">PLC status </w:t>
+      </w:r>
+      <w:r>
+        <w:t xml:space="preserve">page: Double Click the InTouch icon on the desktop =&gt; File =&gt; View =&gt; check the “Page </w:t>
+      </w:r>
+      <w:r>
+        <w:t>2</w:t>
+      </w:r>
+      <w:r>
+        <w:t>” checkout box in the pop-up window.</w:t>
+      </w:r>
+    </w:p>
+    <w:p>
+      <w:pPr>
+        <w:jc w:val="both"/>
+        <w:rPr>
+          <w:b/>
+          <w:bCs/>
+          <w:sz w:val="28"/>
+          <w:szCs w:val="28"/>
+        </w:rPr>
+      </w:pPr>
+      <w:r>
+        <w:rPr>
+          <w:b/>
+          <w:bCs/>
+          <w:sz w:val="28"/>
+          <w:szCs w:val="28"/>
+        </w:rPr>
+        <w:t>1.3</w:t>
+      </w:r>
+      <w:r>
+        <w:rPr>
+          <w:b/>
+          <w:bCs/>
+          <w:sz w:val="28"/>
+          <w:szCs w:val="28"/>
+        </w:rPr>
+        <w:t xml:space="preserve"> </w:t>
+      </w:r>
+      <w:r>
+        <w:rPr>
+          <w:b/>
+          <w:bCs/>
+          <w:sz w:val="28"/>
+          <w:szCs w:val="28"/>
+        </w:rPr>
+        <w:t>Railway Command and Control HMI page</w:t>
+      </w:r>
+    </w:p>
+    <w:p>
+      <w:pPr>
+        <w:jc w:val="both"/>
+        <w:rPr>
+          <w:sz w:val="24"/>
+          <w:szCs w:val="24"/>
+        </w:rPr>
+      </w:pPr>
+      <w:r>
+        <w:rPr>
+          <w:sz w:val="24"/>
+          <w:szCs w:val="24"/>
+        </w:rPr>
+        <w:t>1.</w:t>
+      </w:r>
+      <w:r>
+        <w:rPr>
+          <w:sz w:val="24"/>
+          <w:szCs w:val="24"/>
+        </w:rPr>
+        <w:t>3</w:t>
+      </w:r>
+      <w:r>
+        <w:rPr>
+          <w:sz w:val="24"/>
+          <w:szCs w:val="24"/>
+        </w:rPr>
+        <w:t>.1 HMI Page View:</w:t>
+      </w:r>
+    </w:p>
+    <w:p>
+      <w:pPr>
+        <w:jc w:val="both"/>
+        <w:rPr>
+          <w:sz w:val="24"/>
+          <w:szCs w:val="24"/>
+        </w:rPr>
+      </w:pPr>
+      <w:r>
+        <w:rPr>
+          <w:noProof/>
+          <w:sz w:val="24"/>
+          <w:szCs w:val="24"/>
+        </w:rPr>
+        <w:drawing>
+          <wp:inline distT="0" distB="0" distL="0" distR="0" wp14:anchorId="6F671C0C" wp14:editId="74F6CAAB">
+            <wp:extent cx="5686425" cy="3134468"/>
+            <wp:effectExtent l="0" t="0" r="0" b="8890"/>
+            <wp:docPr id="18" name="Picture 18"/>
+            <wp:cNvGraphicFramePr>
+              <a:graphicFrameLocks xmlns:a="http://schemas.openxmlformats.org/drawingml/2006/main" noChangeAspect="1"/>
+            </wp:cNvGraphicFramePr>
+            <a:graphic xmlns:a="http://schemas.openxmlformats.org/drawingml/2006/main">
+              <a:graphicData uri="http://schemas.openxmlformats.org/drawingml/2006/picture">
+                <pic:pic xmlns:pic="http://schemas.openxmlformats.org/drawingml/2006/picture">
+                  <pic:nvPicPr>
+                    <pic:cNvPr id="0" name="Picture 2"/>
+                    <pic:cNvPicPr>
+                      <a:picLocks noChangeAspect="1" noChangeArrowheads="1"/>
+                    </pic:cNvPicPr>
+                  </pic:nvPicPr>
+                  <pic:blipFill>
+                    <a:blip r:embed="rId14">
+                      <a:extLst>
+                        <a:ext uri="{28A0092B-C50C-407E-A947-70E740481C1C}">
+                          <a14:useLocalDpi xmlns:a14="http://schemas.microsoft.com/office/drawing/2010/main" val="0"/>
+                        </a:ext>
+                      </a:extLst>
+                    </a:blip>
+                    <a:srcRect/>
+                    <a:stretch>
+                      <a:fillRect/>
+                    </a:stretch>
+                  </pic:blipFill>
+                  <pic:spPr bwMode="auto">
+                    <a:xfrm>
+                      <a:off x="0" y="0"/>
+                      <a:ext cx="5762650" cy="3176484"/>
+                    </a:xfrm>
+                    <a:prstGeom prst="rect">
+                      <a:avLst/>
+                    </a:prstGeom>
+                    <a:noFill/>
+                    <a:ln>
+                      <a:noFill/>
+                    </a:ln>
+                  </pic:spPr>
+                </pic:pic>
+              </a:graphicData>
+            </a:graphic>
+          </wp:inline>
+        </w:drawing>
+      </w:r>
+    </w:p>
+    <w:p>
+      <w:pPr>
+        <w:jc w:val="both"/>
+      </w:pPr>
+      <w:r>
+        <w:lastRenderedPageBreak/>
+        <w:t xml:space="preserve">The </w:t>
+      </w:r>
+      <w:r>
+        <w:t>Railway Command and Control HMI page will simulate the control of the railway system.</w:t>
+      </w:r>
+      <w:r>
+        <w:t xml:space="preserve"> </w:t>
+      </w:r>
+      <w:r>
+        <w:t xml:space="preserve">It contents four main kinds of indicators: </w:t>
+      </w:r>
+    </w:p>
+    <w:p>
+      <w:pPr>
+        <w:jc w:val="both"/>
+      </w:pPr>
+      <w:r>
+        <w:t xml:space="preserve">-  </w:t>
+      </w:r>
+      <w:r>
+        <w:t xml:space="preserve">Train position dot indicator: </w:t>
+      </w:r>
+      <w:r>
+        <w:t xml:space="preserve">The </w:t>
+      </w:r>
+      <w:r>
+        <w:t xml:space="preserve">pair </w:t>
+      </w:r>
+      <w:r>
+        <w:t>dot</w:t>
+      </w:r>
+      <w:r>
+        <w:t>s</w:t>
+      </w:r>
+      <w:r>
+        <w:t xml:space="preserve"> LED </w:t>
+      </w:r>
+      <w:r>
+        <w:t xml:space="preserve">near the tack line will indicate the </w:t>
+      </w:r>
+      <w:r>
+        <w:t xml:space="preserve">position of the train. </w:t>
+      </w:r>
+    </w:p>
+    <w:p>
+      <w:pPr>
+        <w:jc w:val="both"/>
+      </w:pPr>
+      <w:r>
+        <w:t xml:space="preserve">- </w:t>
+      </w:r>
+      <w:r>
+        <w:t>F</w:t>
+      </w:r>
+      <w:r>
+        <w:t>ork</w:t>
+      </w:r>
+      <w:r>
+        <w:t xml:space="preserve"> </w:t>
+      </w:r>
+      <w:r>
+        <w:t xml:space="preserve">switch </w:t>
+      </w:r>
+      <w:r>
+        <w:t xml:space="preserve">indicator: </w:t>
+      </w:r>
+      <w:r>
+        <w:t xml:space="preserve">The “X” shape linkage line between the two tracks </w:t>
+      </w:r>
+      <w:r>
+        <w:t xml:space="preserve">will show the current linkage status of the two </w:t>
+      </w:r>
+      <w:r>
+        <w:t>tracks</w:t>
+      </w:r>
+      <w:r>
+        <w:t xml:space="preserve">. </w:t>
+      </w:r>
+      <w:r>
+        <w:t>If the path is green colours, which means the train will go through the path when it is running.</w:t>
+      </w:r>
+    </w:p>
+    <w:p>
+      <w:pPr>
+        <w:jc w:val="both"/>
+      </w:pPr>
+      <w:r>
+        <w:t xml:space="preserve">- </w:t>
+      </w:r>
+      <w:r>
+        <w:t>The barrier indicator</w:t>
+      </w:r>
+      <w:r>
+        <w:t>: It</w:t>
+      </w:r>
+      <w:r>
+        <w:t xml:space="preserve"> will show a green pass road when </w:t>
+      </w:r>
+      <w:r>
+        <w:t xml:space="preserve">the barrier is </w:t>
+      </w:r>
+      <w:r>
+        <w:t xml:space="preserve"> is at the up mode</w:t>
+      </w:r>
+      <w:r>
+        <w:t>, the road will disappear and the two side will be blocked by red line if the barrier is at down and block position</w:t>
+      </w:r>
+      <w:r>
+        <w:t>.</w:t>
+      </w:r>
+    </w:p>
+    <w:p>
+      <w:pPr>
+        <w:jc w:val="both"/>
+      </w:pPr>
+      <w:r>
+        <w:t xml:space="preserve">- Train Station indicator: </w:t>
+      </w:r>
+      <w:r>
+        <w:t>The gr</w:t>
+      </w:r>
+      <w:r>
+        <w:t>e</w:t>
+      </w:r>
+      <w:r>
+        <w:t xml:space="preserve">y </w:t>
+      </w:r>
+      <w:r>
+        <w:t xml:space="preserve">rectangle </w:t>
+      </w:r>
+      <w:r>
+        <w:t>wit label “TLP”</w:t>
+      </w:r>
+      <w:r>
+        <w:t xml:space="preserve">will show the </w:t>
+      </w:r>
+      <w:r>
+        <w:t xml:space="preserve">current power supply situation of the translation. </w:t>
+      </w:r>
+      <w:r>
+        <w:t>When the train has stopped at the station the outline of the station will change to green.</w:t>
+      </w:r>
+    </w:p>
+    <w:p>
+      <w:pPr>
+        <w:jc w:val="both"/>
+      </w:pPr>
+      <w:r>
+        <w:t>1.3.2 Button area</w:t>
+      </w:r>
+    </w:p>
+    <w:p>
+      <w:pPr>
+        <w:jc w:val="both"/>
+      </w:pPr>
+      <w:r>
+        <w:t xml:space="preserve">The button at the button line is used to control the power supply of the </w:t>
+      </w:r>
+      <w:r>
+        <w:t>railway system:</w:t>
+      </w:r>
+      <w:r>
+        <w:t xml:space="preserve"> Inner tack and outer tracker’s power. The fork switch, barrier and train </w:t>
+      </w:r>
+      <w:r>
+        <w:t>station power.</w:t>
+      </w:r>
+    </w:p>
+    <w:p>
+      <w:pPr>
+        <w:jc w:val="both"/>
+      </w:pPr>
+      <w:r>
+        <w:t>1.</w:t>
+      </w:r>
+      <w:r>
+        <w:t>3</w:t>
+      </w:r>
+      <w:r>
+        <w:t>.</w:t>
+      </w:r>
+      <w:r>
+        <w:t>4</w:t>
+      </w:r>
+      <w:r>
+        <w:t xml:space="preserve"> Active the </w:t>
+      </w:r>
+      <w:r>
+        <w:t xml:space="preserve">Railway command and control HMI </w:t>
+      </w:r>
+      <w:r>
+        <w:t xml:space="preserve">page: Double Click the InTouch icon on the desktop =&gt; File =&gt; View =&gt; check the “Page </w:t>
+      </w:r>
+      <w:r>
+        <w:t>3</w:t>
+      </w:r>
+      <w:r>
+        <w:t>” checkout box in the pop-up window.</w:t>
+      </w:r>
+    </w:p>
+    <w:p>
+      <w:pPr>
+        <w:jc w:val="both"/>
+        <w:rPr>
+          <w:b/>
+          <w:bCs/>
+          <w:sz w:val="28"/>
+          <w:szCs w:val="28"/>
+        </w:rPr>
+      </w:pPr>
+      <w:r>
+        <w:rPr>
+          <w:b/>
+          <w:bCs/>
+          <w:sz w:val="28"/>
+          <w:szCs w:val="28"/>
+        </w:rPr>
+        <w:t>1.4</w:t>
+      </w:r>
+      <w:r>
+        <w:rPr>
+          <w:b/>
+          <w:bCs/>
+          <w:sz w:val="28"/>
+          <w:szCs w:val="28"/>
+        </w:rPr>
+        <w:t xml:space="preserve"> </w:t>
+      </w:r>
+      <w:r>
+        <w:rPr>
+          <w:b/>
+          <w:bCs/>
+          <w:sz w:val="28"/>
+          <w:szCs w:val="28"/>
+        </w:rPr>
+        <w:t>Development and Debug HMI</w:t>
+      </w:r>
+    </w:p>
+    <w:p>
+      <w:pPr>
+        <w:jc w:val="both"/>
+        <w:rPr>
+          <w:sz w:val="24"/>
+          <w:szCs w:val="24"/>
+        </w:rPr>
+      </w:pPr>
+      <w:r>
+        <w:t xml:space="preserve">1.4.1 </w:t>
+      </w:r>
+      <w:r>
+        <w:rPr>
+          <w:sz w:val="24"/>
+          <w:szCs w:val="24"/>
+        </w:rPr>
+        <w:t>HMI Page View:</w:t>
+      </w:r>
+    </w:p>
+    <w:p>
+      <w:pPr>
+        <w:jc w:val="both"/>
+      </w:pPr>
+      <w:r>
+        <w:rPr>
+          <w:noProof/>
+        </w:rPr>
+        <w:drawing>
+          <wp:inline distT="0" distB="0" distL="0" distR="0" wp14:anchorId="00C4949A" wp14:editId="1CFBE5FF">
+            <wp:extent cx="5724525" cy="3609975"/>
+            <wp:effectExtent l="0" t="0" r="9525" b="9525"/>
+            <wp:docPr id="19" name="Picture 19"/>
+            <wp:cNvGraphicFramePr>
+              <a:graphicFrameLocks xmlns:a="http://schemas.openxmlformats.org/drawingml/2006/main" noChangeAspect="1"/>
+            </wp:cNvGraphicFramePr>
+            <a:graphic xmlns:a="http://schemas.openxmlformats.org/drawingml/2006/main">
+              <a:graphicData uri="http://schemas.openxmlformats.org/drawingml/2006/picture">
+                <pic:pic xmlns:pic="http://schemas.openxmlformats.org/drawingml/2006/picture">
+                  <pic:nvPicPr>
+                    <pic:cNvPr id="0" name="Picture 3"/>
+                    <pic:cNvPicPr>
+                      <a:picLocks noChangeAspect="1" noChangeArrowheads="1"/>
+                    </pic:cNvPicPr>
+                  </pic:nvPicPr>
+                  <pic:blipFill>
+                    <a:blip r:embed="rId15">
+                      <a:extLst>
+                        <a:ext uri="{28A0092B-C50C-407E-A947-70E740481C1C}">
+                          <a14:useLocalDpi xmlns:a14="http://schemas.microsoft.com/office/drawing/2010/main" val="0"/>
+                        </a:ext>
+                      </a:extLst>
+                    </a:blip>
+                    <a:srcRect/>
+                    <a:stretch>
+                      <a:fillRect/>
+                    </a:stretch>
+                  </pic:blipFill>
+                  <pic:spPr bwMode="auto">
+                    <a:xfrm>
+                      <a:off x="0" y="0"/>
+                      <a:ext cx="5724525" cy="3609975"/>
+                    </a:xfrm>
+                    <a:prstGeom prst="rect">
+                      <a:avLst/>
+                    </a:prstGeom>
+                    <a:noFill/>
+                    <a:ln>
+                      <a:noFill/>
+                    </a:ln>
+                  </pic:spPr>
+                </pic:pic>
+              </a:graphicData>
+            </a:graphic>
+          </wp:inline>
+        </w:drawing>
+      </w:r>
+    </w:p>
+    <w:p>
+      <w:pPr>
+        <w:jc w:val="both"/>
+      </w:pPr>
+      <w:r>
+        <w:t xml:space="preserve">The Development and debug HMI </w:t>
+      </w:r>
+      <w:r>
+        <w:t xml:space="preserve">is developed by using python and wxptyhon. </w:t>
+      </w:r>
+      <w:r>
+        <w:rPr>
+          <w:sz w:val="24"/>
+          <w:szCs w:val="24"/>
+        </w:rPr>
+        <w:t>This program</w:t>
+      </w:r>
+      <w:r>
+        <w:rPr>
+          <w:sz w:val="24"/>
+          <w:szCs w:val="24"/>
+        </w:rPr>
+        <w:t xml:space="preserve"> is used for showing the </w:t>
+      </w:r>
+      <w:r>
+        <w:rPr>
+          <w:sz w:val="24"/>
+          <w:szCs w:val="24"/>
+        </w:rPr>
+        <w:t xml:space="preserve">developer the deeper/lower-level </w:t>
+      </w:r>
+      <w:r>
+        <w:rPr>
+          <w:sz w:val="24"/>
+          <w:szCs w:val="24"/>
+        </w:rPr>
+        <w:t xml:space="preserve">debug </w:t>
+      </w:r>
+      <w:r>
+        <w:rPr>
+          <w:sz w:val="24"/>
+          <w:szCs w:val="24"/>
+        </w:rPr>
+        <w:t xml:space="preserve">information during the system is running. </w:t>
+      </w:r>
+      <w:r>
+        <w:rPr>
+          <w:sz w:val="24"/>
+          <w:szCs w:val="24"/>
+        </w:rPr>
+        <w:t xml:space="preserve">When enable the test mode, it can simulate all the real action of the 3d platform </w:t>
+      </w:r>
+      <w:r>
+        <w:rPr>
+          <w:sz w:val="24"/>
+          <w:szCs w:val="24"/>
+        </w:rPr>
+        <w:lastRenderedPageBreak/>
+        <w:t xml:space="preserve">based on the user’s action without connect to the </w:t>
+      </w:r>
+      <w:r>
+        <w:rPr>
+          <w:sz w:val="24"/>
+          <w:szCs w:val="24"/>
+        </w:rPr>
+        <w:t xml:space="preserve">read hardware. </w:t>
+      </w:r>
+      <w:r>
+        <w:rPr>
+          <w:sz w:val="24"/>
+          <w:szCs w:val="24"/>
+        </w:rPr>
+        <w:t>I</w:t>
+      </w:r>
+      <w:r>
+        <w:rPr>
+          <w:sz w:val="24"/>
+          <w:szCs w:val="24"/>
+        </w:rPr>
+        <w:t>t</w:t>
+      </w:r>
+      <w:r>
+        <w:rPr>
+          <w:sz w:val="24"/>
+          <w:szCs w:val="24"/>
+        </w:rPr>
+        <w:t xml:space="preserve"> can also simulation some extend function which is not provide by the 3D-Platform hardware for further development.</w:t>
+      </w:r>
+      <w:r>
+        <w:rPr>
+          <w:sz w:val="24"/>
+          <w:szCs w:val="24"/>
+        </w:rPr>
+        <w:t xml:space="preserve"> </w:t>
+      </w:r>
+      <w:r>
+        <w:rPr>
+          <w:sz w:val="24"/>
+          <w:szCs w:val="24"/>
+        </w:rPr>
+        <w:t xml:space="preserve">It </w:t>
+      </w:r>
+      <w:r>
+        <w:t>contents 6 main section</w:t>
+      </w:r>
+      <w:r>
+        <w:t xml:space="preserve"> </w:t>
+      </w:r>
+      <w:r>
+        <w:t xml:space="preserve">for simulating or </w:t>
+      </w:r>
+      <w:r>
+        <w:t>implementing different</w:t>
+      </w:r>
+      <w:r>
+        <w:t xml:space="preserve"> function</w:t>
+      </w:r>
+      <w:r>
+        <w:t>: Main system control section, PLC</w:t>
+      </w:r>
+      <w:r>
+        <w:t xml:space="preserve"> output </w:t>
+      </w:r>
+      <w:r>
+        <w:t xml:space="preserve">status display </w:t>
+      </w:r>
+      <w:r>
+        <w:t>section</w:t>
+      </w:r>
+      <w:r>
+        <w:t>, Cyber security attack simulation control section, train surveillance camera simulation section, Railway system display section and the PLC Ladder diagram Overwrite control section.</w:t>
+      </w:r>
+    </w:p>
+    <w:p>
+      <w:pPr>
+        <w:jc w:val="both"/>
+      </w:pPr>
+      <w:r>
+        <w:t>1.</w:t>
+      </w:r>
+      <w:r>
+        <w:t xml:space="preserve">4.2 </w:t>
+      </w:r>
+      <w:r>
+        <w:t xml:space="preserve">Main system control section: </w:t>
+      </w:r>
+    </w:p>
+    <w:p>
+      <w:pPr>
+        <w:jc w:val="both"/>
+      </w:pPr>
+      <w:r>
+        <w:t xml:space="preserve">The checkboxes in the system power control </w:t>
+      </w:r>
+      <w:r>
+        <w:t>are</w:t>
+      </w:r>
+      <w:r>
+        <w:t xml:space="preserve"> used to on/off all the power buttons</w:t>
+      </w:r>
+      <w:r>
+        <w:t xml:space="preserve"> in the system. The </w:t>
+      </w:r>
+      <w:r>
+        <w:t>two train</w:t>
+      </w:r>
+      <w:r>
+        <w:t>s</w:t>
+      </w:r>
+      <w:r>
+        <w:t xml:space="preserve"> control </w:t>
+      </w:r>
+      <w:r>
+        <w:t xml:space="preserve">button is used to control the </w:t>
+      </w:r>
+      <w:r>
+        <w:t>two</w:t>
+      </w:r>
+      <w:r>
+        <w:t xml:space="preserve"> train</w:t>
+      </w:r>
+      <w:r>
+        <w:t>s</w:t>
+      </w:r>
+      <w:r>
+        <w:t xml:space="preserve"> simulation </w:t>
+      </w:r>
+      <w:r>
+        <w:t xml:space="preserve">in the inner and outer track. In the train control button, the user can simulate config the train speed, running direction, stop duration in the train station. The load button will load the current </w:t>
+      </w:r>
+      <w:r>
+        <w:t xml:space="preserve">shows train configuration </w:t>
+      </w:r>
+      <w:r>
+        <w:t>into</w:t>
+      </w:r>
+      <w:r>
+        <w:t xml:space="preserve"> the left side simulation part.</w:t>
+      </w:r>
+      <w:r>
+        <w:t xml:space="preserve"> </w:t>
+      </w:r>
+      <w:r>
+        <w:t>The green button will start the train and the red button is the emergency stop button.</w:t>
+      </w:r>
+    </w:p>
+    <w:p>
+      <w:pPr>
+        <w:jc w:val="both"/>
+      </w:pPr>
+      <w:r>
+        <w:t>1.4.</w:t>
+      </w:r>
+      <w:r>
+        <w:t xml:space="preserve">3 </w:t>
+      </w:r>
+      <w:r>
+        <w:t xml:space="preserve">PLC memory/Coils control section: </w:t>
+      </w:r>
+    </w:p>
+    <w:p>
+      <w:pPr>
+        <w:jc w:val="both"/>
+      </w:pPr>
+      <w:r>
+        <w:t xml:space="preserve">This section will </w:t>
+      </w:r>
+      <w:r>
+        <w:t xml:space="preserve">show </w:t>
+      </w:r>
+      <w:r>
+        <w:t>the</w:t>
+      </w:r>
+      <w:r>
+        <w:t xml:space="preserve"> input signal to PLC memory register and the changeable </w:t>
+      </w:r>
+      <w:r>
+        <w:t>register</w:t>
+      </w:r>
+      <w:r>
+        <w:t xml:space="preserve"> to output </w:t>
+      </w:r>
+      <w:r>
+        <w:t xml:space="preserve">coils control </w:t>
+      </w:r>
+      <w:r>
+        <w:t>/state of the 3 PLCs.</w:t>
+      </w:r>
+    </w:p>
+    <w:p>
+      <w:pPr>
+        <w:jc w:val="both"/>
+      </w:pPr>
+      <w:r>
+        <w:t>1.4.4</w:t>
+      </w:r>
+      <w:r>
+        <w:t xml:space="preserve"> </w:t>
+      </w:r>
+      <w:r>
+        <w:t xml:space="preserve">Cyber Security attack simulation control section: </w:t>
+      </w:r>
+    </w:p>
+    <w:p>
+      <w:pPr>
+        <w:jc w:val="both"/>
+      </w:pPr>
+      <w:r>
+        <w:t xml:space="preserve">This section will simulate the 3 kinds of attack to the simulation system: ransomware to the main system control part, Trojan attack to the PLC control part and Black energy attack to the whole system. </w:t>
+      </w:r>
+      <w:r>
+        <w:t xml:space="preserve">The attack indicator and progress bar under the attack category </w:t>
+      </w:r>
+      <w:r>
+        <w:t>will show the current attack status.</w:t>
+      </w:r>
+    </w:p>
+    <w:p>
+      <w:pPr>
+        <w:jc w:val="both"/>
+      </w:pPr>
+      <w:r>
+        <w:t xml:space="preserve">1.4.5 </w:t>
+      </w:r>
+      <w:r>
+        <w:t>S</w:t>
+      </w:r>
+      <w:r>
+        <w:t>urveillance camera simulation section</w:t>
+      </w:r>
+    </w:p>
+    <w:p>
+      <w:pPr>
+        <w:jc w:val="both"/>
+      </w:pPr>
+      <w:r>
+        <w:t>The surveillance camera simulation is a pop-up window which used to simulate the time when a train pass through a camera. Press the camera icon</w:t>
+      </w:r>
+      <w:r>
+        <w:t xml:space="preserve"> (As shown below)</w:t>
+      </w:r>
+      <w:r>
+        <w:t xml:space="preserve"> in the Railway system display section, the window will popup at the bottom of the screen. </w:t>
+      </w:r>
+    </w:p>
+    <w:p>
+      <w:pPr>
+        <w:jc w:val="both"/>
+      </w:pPr>
+      <w:r>
+        <w:rPr>
+          <w:noProof/>
+        </w:rPr>
+        <w:drawing>
+          <wp:inline distT="0" distB="0" distL="0" distR="0" wp14:anchorId="4563E062" wp14:editId="3686869C">
+            <wp:extent cx="2952750" cy="1118999"/>
+            <wp:effectExtent l="19050" t="19050" r="19050" b="24130"/>
+            <wp:docPr id="20" name="Picture 20"/>
+            <wp:cNvGraphicFramePr>
+              <a:graphicFrameLocks xmlns:a="http://schemas.openxmlformats.org/drawingml/2006/main" noChangeAspect="1"/>
+            </wp:cNvGraphicFramePr>
+            <a:graphic xmlns:a="http://schemas.openxmlformats.org/drawingml/2006/main">
+              <a:graphicData uri="http://schemas.openxmlformats.org/drawingml/2006/picture">
+                <pic:pic xmlns:pic="http://schemas.openxmlformats.org/drawingml/2006/picture">
+                  <pic:nvPicPr>
+                    <pic:cNvPr id="0" name="Picture 4"/>
+                    <pic:cNvPicPr>
+                      <a:picLocks noChangeAspect="1" noChangeArrowheads="1"/>
+                    </pic:cNvPicPr>
+                  </pic:nvPicPr>
+                  <pic:blipFill>
+                    <a:blip r:embed="rId16">
+                      <a:extLst>
+                        <a:ext uri="{28A0092B-C50C-407E-A947-70E740481C1C}">
+                          <a14:useLocalDpi xmlns:a14="http://schemas.microsoft.com/office/drawing/2010/main" val="0"/>
+                        </a:ext>
+                      </a:extLst>
+                    </a:blip>
+                    <a:srcRect/>
+                    <a:stretch>
+                      <a:fillRect/>
+                    </a:stretch>
+                  </pic:blipFill>
+                  <pic:spPr bwMode="auto">
+                    <a:xfrm>
+                      <a:off x="0" y="0"/>
+                      <a:ext cx="3000686" cy="1137165"/>
+                    </a:xfrm>
+                    <a:prstGeom prst="rect">
+                      <a:avLst/>
+                    </a:prstGeom>
+                    <a:noFill/>
+                    <a:ln w="3175">
+                      <a:solidFill>
+                        <a:schemeClr val="tx1"/>
+                      </a:solidFill>
+                    </a:ln>
+                  </pic:spPr>
+                </pic:pic>
+              </a:graphicData>
+            </a:graphic>
+          </wp:inline>
+        </w:drawing>
+      </w:r>
+    </w:p>
+    <w:p>
+      <w:pPr>
+        <w:jc w:val="both"/>
+      </w:pPr>
+      <w:r>
+        <w:t xml:space="preserve">1.4.5 </w:t>
+      </w:r>
+      <w:r>
+        <w:t>System display section</w:t>
+      </w:r>
+    </w:p>
+    <w:p>
+      <w:pPr>
+        <w:jc w:val="both"/>
+      </w:pPr>
+      <w:r>
+        <w:t xml:space="preserve">This section will show the simulation of the hardware’s action by animation. </w:t>
+      </w:r>
+      <w:r>
+        <w:t>The icon of the components will change to grey colour if their power is turn off.</w:t>
+      </w:r>
+      <w:r>
+        <w:t xml:space="preserve"> It </w:t>
+      </w:r>
+      <w:r>
+        <w:t>can also simulate the train running on difference direction</w:t>
+      </w:r>
+      <w:r>
+        <w:t>, the sensors detecting trains pass</w:t>
+      </w:r>
+      <w:r>
+        <w:t xml:space="preserve"> and the </w:t>
+      </w:r>
+      <w:r>
+        <w:t xml:space="preserve">emergency </w:t>
+      </w:r>
+      <w:r>
+        <w:t>situation</w:t>
+      </w:r>
+      <w:r>
+        <w:t xml:space="preserve"> of the system during the cyber-attack. (</w:t>
+      </w:r>
+      <w:r>
+        <w:t>such as two train crash with each other</w:t>
+      </w:r>
+      <w:r>
+        <w:t>)</w:t>
+      </w:r>
+    </w:p>
+    <w:p>
+      <w:pPr>
+        <w:jc w:val="both"/>
+      </w:pPr>
+      <w:r>
+        <w:t>1.4.6</w:t>
+      </w:r>
+      <w:r>
+        <w:t xml:space="preserve"> PLC Ladder diagram overwrite control section</w:t>
+      </w:r>
+    </w:p>
+    <w:p>
+      <w:pPr>
+        <w:jc w:val="both"/>
+      </w:pPr>
+      <w:r>
+        <w:t>This section will used to simulate the user change the register value in the</w:t>
+      </w:r>
+      <w:r>
+        <w:t xml:space="preserve"> three</w:t>
+      </w:r>
+      <w:r>
+        <w:t xml:space="preserve"> PLC</w:t>
+      </w:r>
+      <w:r>
+        <w:t>s</w:t>
+      </w:r>
+      <w:r>
+        <w:t>’ diagram</w:t>
+      </w:r>
+      <w:r>
+        <w:t xml:space="preserve"> </w:t>
+      </w:r>
+      <w:r>
+        <w:t>directly.</w:t>
+      </w:r>
+      <w:r>
+        <w:t xml:space="preserve"> The list</w:t>
+      </w:r>
+      <w:r>
+        <w:t xml:space="preserve"> under the plc information label</w:t>
+      </w:r>
+      <w:r>
+        <w:t xml:space="preserve"> will show all the memory registers’ value, the user can change the value and </w:t>
+      </w:r>
+      <w:r>
+        <w:t xml:space="preserve">press the “set” button to override the current system configuration setting. </w:t>
+      </w:r>
+    </w:p>
+    <w:p>
+      <w:pPr>
+        <w:jc w:val="both"/>
+        <w:rPr>
+          <w:b/>
+          <w:bCs/>
+          <w:sz w:val="32"/>
+          <w:szCs w:val="32"/>
+        </w:rPr>
+      </w:pPr>
+      <w:r>
+        <w:rPr>
+          <w:b/>
+          <w:bCs/>
+          <w:sz w:val="32"/>
+          <w:szCs w:val="32"/>
+        </w:rPr>
+        <w:lastRenderedPageBreak/>
+        <w:t xml:space="preserve">2 Program Setup and </w:t>
+      </w:r>
+      <w:r>
+        <w:rPr>
+          <w:b/>
+          <w:bCs/>
+          <w:sz w:val="32"/>
+          <w:szCs w:val="32"/>
+        </w:rPr>
+        <w:t>Configuration</w:t>
+      </w:r>
+      <w:r>
+        <w:rPr>
+          <w:b/>
+          <w:bCs/>
+          <w:sz w:val="32"/>
+          <w:szCs w:val="32"/>
+        </w:rPr>
+        <w:t xml:space="preserve"> </w:t>
+      </w:r>
+    </w:p>
+    <w:p>
+      <w:pPr>
+        <w:jc w:val="both"/>
+        <w:rPr>
+          <w:b/>
+          <w:bCs/>
+          <w:sz w:val="28"/>
+          <w:szCs w:val="28"/>
+        </w:rPr>
+      </w:pPr>
+      <w:r>
+        <w:rPr>
+          <w:b/>
+          <w:bCs/>
+          <w:sz w:val="28"/>
+          <w:szCs w:val="28"/>
+        </w:rPr>
+        <w:t>2.1</w:t>
+      </w:r>
+      <w:r>
+        <w:rPr>
+          <w:b/>
+          <w:bCs/>
+          <w:sz w:val="28"/>
+          <w:szCs w:val="28"/>
+        </w:rPr>
+        <w:t xml:space="preserve"> Program Setup</w:t>
+      </w:r>
+    </w:p>
+    <w:p>
+      <w:pPr>
+        <w:jc w:val="both"/>
+      </w:pPr>
+      <w:r>
+        <w:t>2.</w:t>
+      </w:r>
+      <w:r>
+        <w:t>1</w:t>
+      </w:r>
+      <w:r>
+        <w:t xml:space="preserve">.1 </w:t>
+      </w:r>
+      <w:r>
+        <w:t xml:space="preserve">Development </w:t>
+      </w:r>
+      <w:r>
+        <w:t>Environment:</w:t>
+      </w:r>
+    </w:p>
+    <w:p>
+      <w:pPr>
+        <w:jc w:val="both"/>
+      </w:pPr>
+      <w:r>
+        <w:t>Python 2.7 &amp; python 3.7</w:t>
+      </w:r>
+      <w:r>
+        <w:t>, HTML</w:t>
+      </w:r>
+      <w:r>
+        <w:t>5, Schneider Wonderware IDE</w:t>
+      </w:r>
+    </w:p>
+    <w:p>
+      <w:pPr>
+        <w:jc w:val="both"/>
+      </w:pPr>
+      <w:r>
+        <w:t>2.</w:t>
+      </w:r>
+      <w:r>
+        <w:t xml:space="preserve">1.2 </w:t>
+      </w:r>
+      <w:r>
+        <w:t>Additional Lib/Software Need</w:t>
+      </w:r>
+      <w:r>
+        <w:t>:</w:t>
+      </w:r>
+    </w:p>
+    <w:p>
+      <w:pPr>
+        <w:jc w:val="both"/>
+      </w:pPr>
+      <w:r>
+        <w:t xml:space="preserve">- </w:t>
+      </w:r>
+      <w:r>
+        <w:t>wxPython 4.0.6 (build UI this lib need to be installed)</w:t>
+      </w:r>
+      <w:r>
+        <w:t>:</w:t>
+      </w:r>
+      <w:r>
+        <w:t xml:space="preserve"> </w:t>
+      </w:r>
+      <w:r>
+        <w:rPr>
+          <w:shd w:val="pct15" w:color="auto" w:fill="FFFFFF"/>
+        </w:rPr>
+        <w:t xml:space="preserve">$ </w:t>
+      </w:r>
+      <w:r>
+        <w:rPr>
+          <w:shd w:val="pct15" w:color="auto" w:fill="FFFFFF"/>
+        </w:rPr>
+        <w:t xml:space="preserve">pip install -U wxPython </w:t>
+      </w:r>
+    </w:p>
+    <w:p>
+      <w:pPr>
+        <w:jc w:val="both"/>
+      </w:pPr>
+      <w:r>
+        <w:t xml:space="preserve">- </w:t>
+      </w:r>
+      <w:r>
+        <w:t>snap7 + python-snap7 (need to install for S71200 PLC control)</w:t>
+      </w:r>
+      <w:r>
+        <w:t xml:space="preserve"> </w:t>
+      </w:r>
+      <w:r>
+        <w:t xml:space="preserve">Install instruction: </w:t>
+      </w:r>
+    </w:p>
+    <w:p>
+      <w:pPr>
+        <w:jc w:val="both"/>
+      </w:pPr>
+      <w:r>
+        <w:t xml:space="preserve"> </w:t>
+      </w:r>
+      <w:hyperlink r:id="rId17" w:history="1">
+        <w:r>
+          <w:rPr>
+            <w:rStyle w:val="Hyperlink"/>
+          </w:rPr>
+          <w:t>http://simplyautomationized.blogspot.com/2014/12/raspberry-pi-getting-data-from-s7-1200.html</w:t>
+        </w:r>
+      </w:hyperlink>
+    </w:p>
+    <w:p>
+      <w:pPr>
+        <w:jc w:val="both"/>
+        <w:rPr>
+          <w:b/>
+          <w:bCs/>
+          <w:sz w:val="24"/>
+          <w:szCs w:val="24"/>
+        </w:rPr>
+      </w:pPr>
+    </w:p>
+    <w:p>
+      <w:pPr>
+        <w:jc w:val="both"/>
+        <w:rPr>
+          <w:b/>
+          <w:bCs/>
+          <w:sz w:val="28"/>
+          <w:szCs w:val="28"/>
+        </w:rPr>
+      </w:pPr>
+      <w:r>
+        <w:rPr>
+          <w:b/>
+          <w:bCs/>
+          <w:sz w:val="28"/>
+          <w:szCs w:val="28"/>
+        </w:rPr>
+        <w:t xml:space="preserve">2.2 </w:t>
+      </w:r>
+      <w:r>
+        <w:rPr>
+          <w:b/>
+          <w:bCs/>
+          <w:sz w:val="28"/>
+          <w:szCs w:val="28"/>
+        </w:rPr>
+        <w:t>Program File</w:t>
+      </w:r>
+      <w:r>
+        <w:rPr>
+          <w:b/>
+          <w:bCs/>
+          <w:sz w:val="28"/>
+          <w:szCs w:val="28"/>
+        </w:rPr>
+        <w:t>s</w:t>
+      </w:r>
+      <w:r>
+        <w:rPr>
+          <w:b/>
+          <w:bCs/>
+          <w:sz w:val="28"/>
+          <w:szCs w:val="28"/>
+        </w:rPr>
+        <w:t xml:space="preserve"> List </w:t>
+      </w:r>
+    </w:p>
+    <w:tbl>
+      <w:tblPr>
+        <w:tblW w:w="9989" w:type="dxa"/>
+        <w:tblCellMar>
+          <w:left w:w="0" w:type="dxa"/>
+          <w:right w:w="0" w:type="dxa"/>
+        </w:tblCellMar>
+        <w:tblLook w:val="04A0" w:firstRow="1" w:lastRow="0" w:firstColumn="1" w:lastColumn="0" w:noHBand="0" w:noVBand="1"/>
+      </w:tblPr>
+      <w:tblGrid>
+        <w:gridCol w:w="2739"/>
+        <w:gridCol w:w="1461"/>
+        <w:gridCol w:w="5789"/>
+      </w:tblGrid>
+      <w:tr>
+        <w:trPr>
+          <w:trHeight w:val="547"/>
+          <w:tblHeader/>
+        </w:trPr>
+        <w:tc>
+          <w:tcPr>
+            <w:tcW w:w="2616" w:type="dxa"/>
+            <w:tcBorders>
+              <w:top w:val="single" w:sz="6" w:space="0" w:color="DFE2E5"/>
+              <w:left w:val="single" w:sz="6" w:space="0" w:color="DFE2E5"/>
+              <w:bottom w:val="nil"/>
+              <w:right w:val="single" w:sz="6" w:space="0" w:color="DFE2E5"/>
+            </w:tcBorders>
+            <w:shd w:val="clear" w:color="auto" w:fill="F8F8F8"/>
+            <w:tcMar>
+              <w:top w:w="90" w:type="dxa"/>
+              <w:left w:w="195" w:type="dxa"/>
+              <w:bottom w:w="90" w:type="dxa"/>
+              <w:right w:w="195" w:type="dxa"/>
+            </w:tcMar>
+            <w:vAlign w:val="center"/>
+            <w:hideMark/>
+          </w:tcPr>
+          <w:p>
+            <w:pPr>
+              <w:spacing w:after="0" w:line="240" w:lineRule="auto"/>
+              <w:jc w:val="center"/>
+              <w:rPr>
+                <w:rFonts w:eastAsia="Times New Roman" w:cstheme="minorHAnsi"/>
+                <w:b/>
+                <w:bCs/>
+                <w:sz w:val="20"/>
+                <w:szCs w:val="20"/>
+              </w:rPr>
+            </w:pPr>
+            <w:r>
+              <w:rPr>
+                <w:rFonts w:eastAsia="Times New Roman" w:cstheme="minorHAnsi"/>
+                <w:b/>
+                <w:bCs/>
+                <w:sz w:val="20"/>
+                <w:szCs w:val="20"/>
+              </w:rPr>
+              <w:t>Program File</w:t>
+            </w:r>
+          </w:p>
+        </w:tc>
+        <w:tc>
+          <w:tcPr>
+            <w:tcW w:w="1389" w:type="dxa"/>
+            <w:tcBorders>
+              <w:top w:val="single" w:sz="6" w:space="0" w:color="DFE2E5"/>
+              <w:left w:val="single" w:sz="6" w:space="0" w:color="DFE2E5"/>
+              <w:bottom w:val="nil"/>
+              <w:right w:val="single" w:sz="6" w:space="0" w:color="DFE2E5"/>
+            </w:tcBorders>
+            <w:shd w:val="clear" w:color="auto" w:fill="F8F8F8"/>
+            <w:tcMar>
+              <w:top w:w="90" w:type="dxa"/>
+              <w:left w:w="195" w:type="dxa"/>
+              <w:bottom w:w="90" w:type="dxa"/>
+              <w:right w:w="195" w:type="dxa"/>
+            </w:tcMar>
+            <w:vAlign w:val="center"/>
+            <w:hideMark/>
+          </w:tcPr>
+          <w:p>
+            <w:pPr>
+              <w:spacing w:after="0" w:line="240" w:lineRule="auto"/>
+              <w:jc w:val="center"/>
+              <w:rPr>
+                <w:rFonts w:eastAsia="Times New Roman" w:cstheme="minorHAnsi"/>
+                <w:b/>
+                <w:bCs/>
+                <w:sz w:val="20"/>
+                <w:szCs w:val="20"/>
+              </w:rPr>
+            </w:pPr>
+            <w:r>
+              <w:rPr>
+                <w:rFonts w:eastAsia="Times New Roman" w:cstheme="minorHAnsi"/>
+                <w:b/>
+                <w:bCs/>
+                <w:sz w:val="20"/>
+                <w:szCs w:val="20"/>
+              </w:rPr>
+              <w:t>Execution Env</w:t>
+            </w:r>
+          </w:p>
+        </w:tc>
+        <w:tc>
+          <w:tcPr>
+            <w:tcW w:w="5984" w:type="dxa"/>
+            <w:tcBorders>
+              <w:top w:val="single" w:sz="6" w:space="0" w:color="DFE2E5"/>
+              <w:left w:val="single" w:sz="6" w:space="0" w:color="DFE2E5"/>
+              <w:bottom w:val="nil"/>
+              <w:right w:val="single" w:sz="6" w:space="0" w:color="DFE2E5"/>
+            </w:tcBorders>
+            <w:shd w:val="clear" w:color="auto" w:fill="F8F8F8"/>
+            <w:tcMar>
+              <w:top w:w="90" w:type="dxa"/>
+              <w:left w:w="195" w:type="dxa"/>
+              <w:bottom w:w="90" w:type="dxa"/>
+              <w:right w:w="195" w:type="dxa"/>
+            </w:tcMar>
+            <w:vAlign w:val="center"/>
+            <w:hideMark/>
+          </w:tcPr>
+          <w:p>
+            <w:pPr>
+              <w:spacing w:after="0" w:line="240" w:lineRule="auto"/>
+              <w:jc w:val="center"/>
+              <w:rPr>
+                <w:rFonts w:eastAsia="Times New Roman" w:cstheme="minorHAnsi"/>
+                <w:b/>
+                <w:bCs/>
+                <w:sz w:val="20"/>
+                <w:szCs w:val="20"/>
+              </w:rPr>
+            </w:pPr>
+            <w:r>
+              <w:rPr>
+                <w:rFonts w:eastAsia="Times New Roman" w:cstheme="minorHAnsi"/>
+                <w:b/>
+                <w:bCs/>
+                <w:sz w:val="20"/>
+                <w:szCs w:val="20"/>
+              </w:rPr>
+              <w:t>Description</w:t>
+            </w:r>
+          </w:p>
+        </w:tc>
+      </w:tr>
+      <w:tr>
+        <w:trPr>
+          <w:trHeight w:val="266"/>
+        </w:trPr>
+        <w:tc>
+          <w:tcPr>
+            <w:tcW w:w="2616" w:type="dxa"/>
+            <w:tcBorders>
+              <w:top w:val="single" w:sz="6" w:space="0" w:color="DFE2E5"/>
+              <w:left w:val="single" w:sz="6" w:space="0" w:color="DFE2E5"/>
+              <w:bottom w:val="single" w:sz="6" w:space="0" w:color="DFE2E5"/>
+              <w:right w:val="single" w:sz="6" w:space="0" w:color="DFE2E5"/>
+            </w:tcBorders>
+            <w:tcMar>
+              <w:top w:w="90" w:type="dxa"/>
+              <w:left w:w="195" w:type="dxa"/>
+              <w:bottom w:w="90" w:type="dxa"/>
+              <w:right w:w="195" w:type="dxa"/>
+            </w:tcMar>
+            <w:vAlign w:val="center"/>
+            <w:hideMark/>
+          </w:tcPr>
+          <w:p>
+            <w:pPr>
+              <w:spacing w:after="0" w:line="240" w:lineRule="auto"/>
+              <w:rPr>
+                <w:rFonts w:eastAsia="Times New Roman" w:cstheme="minorHAnsi"/>
+                <w:sz w:val="20"/>
+                <w:szCs w:val="20"/>
+              </w:rPr>
+            </w:pPr>
+            <w:r>
+              <w:rPr>
+                <w:rFonts w:eastAsia="Times New Roman" w:cstheme="minorHAnsi"/>
+                <w:sz w:val="20"/>
+                <w:szCs w:val="20"/>
+              </w:rPr>
+              <w:t>src/M2PLC221.py</w:t>
+            </w:r>
+          </w:p>
+        </w:tc>
+        <w:tc>
+          <w:tcPr>
+            <w:tcW w:w="1389" w:type="dxa"/>
+            <w:tcBorders>
+              <w:top w:val="single" w:sz="6" w:space="0" w:color="DFE2E5"/>
+              <w:left w:val="single" w:sz="6" w:space="0" w:color="DFE2E5"/>
+              <w:bottom w:val="single" w:sz="6" w:space="0" w:color="DFE2E5"/>
+              <w:right w:val="single" w:sz="6" w:space="0" w:color="DFE2E5"/>
+            </w:tcBorders>
+            <w:tcMar>
+              <w:top w:w="90" w:type="dxa"/>
+              <w:left w:w="195" w:type="dxa"/>
+              <w:bottom w:w="90" w:type="dxa"/>
+              <w:right w:w="195" w:type="dxa"/>
+            </w:tcMar>
+            <w:vAlign w:val="center"/>
+            <w:hideMark/>
+          </w:tcPr>
+          <w:p>
+            <w:pPr>
+              <w:spacing w:after="0" w:line="240" w:lineRule="auto"/>
+              <w:rPr>
+                <w:rFonts w:eastAsia="Times New Roman" w:cstheme="minorHAnsi"/>
+                <w:sz w:val="20"/>
+                <w:szCs w:val="20"/>
+              </w:rPr>
+            </w:pPr>
+            <w:r>
+              <w:rPr>
+                <w:rFonts w:eastAsia="Times New Roman" w:cstheme="minorHAnsi"/>
+                <w:sz w:val="20"/>
+                <w:szCs w:val="20"/>
+              </w:rPr>
+              <w:t>python 2.7/3</w:t>
+            </w:r>
+          </w:p>
+        </w:tc>
+        <w:tc>
+          <w:tcPr>
+            <w:tcW w:w="5984" w:type="dxa"/>
+            <w:tcBorders>
+              <w:top w:val="single" w:sz="6" w:space="0" w:color="DFE2E5"/>
+              <w:left w:val="single" w:sz="6" w:space="0" w:color="DFE2E5"/>
+              <w:bottom w:val="single" w:sz="6" w:space="0" w:color="DFE2E5"/>
+              <w:right w:val="single" w:sz="6" w:space="0" w:color="DFE2E5"/>
+            </w:tcBorders>
+            <w:tcMar>
+              <w:top w:w="90" w:type="dxa"/>
+              <w:left w:w="195" w:type="dxa"/>
+              <w:bottom w:w="90" w:type="dxa"/>
+              <w:right w:w="195" w:type="dxa"/>
+            </w:tcMar>
+            <w:vAlign w:val="center"/>
+            <w:hideMark/>
+          </w:tcPr>
+          <w:p>
+            <w:pPr>
+              <w:spacing w:after="0" w:line="240" w:lineRule="auto"/>
+              <w:rPr>
+                <w:rFonts w:eastAsia="Times New Roman" w:cstheme="minorHAnsi"/>
+                <w:sz w:val="20"/>
+                <w:szCs w:val="20"/>
+              </w:rPr>
+            </w:pPr>
+            <w:r>
+              <w:rPr>
+                <w:rFonts w:eastAsia="Times New Roman" w:cstheme="minorHAnsi"/>
+                <w:sz w:val="20"/>
+                <w:szCs w:val="20"/>
+              </w:rPr>
+              <w:t>This module is used to connect the Schneider M2xx PLC.</w:t>
+            </w:r>
+          </w:p>
+        </w:tc>
+      </w:tr>
+      <w:tr>
+        <w:trPr>
+          <w:trHeight w:val="547"/>
+        </w:trPr>
+        <w:tc>
+          <w:tcPr>
+            <w:tcW w:w="2616" w:type="dxa"/>
+            <w:tcBorders>
+              <w:top w:val="single" w:sz="6" w:space="0" w:color="DFE2E5"/>
+              <w:left w:val="single" w:sz="6" w:space="0" w:color="DFE2E5"/>
+              <w:bottom w:val="single" w:sz="6" w:space="0" w:color="DFE2E5"/>
+              <w:right w:val="single" w:sz="6" w:space="0" w:color="DFE2E5"/>
+            </w:tcBorders>
+            <w:shd w:val="clear" w:color="auto" w:fill="F8F8F8"/>
+            <w:tcMar>
+              <w:top w:w="90" w:type="dxa"/>
+              <w:left w:w="195" w:type="dxa"/>
+              <w:bottom w:w="90" w:type="dxa"/>
+              <w:right w:w="195" w:type="dxa"/>
+            </w:tcMar>
+            <w:vAlign w:val="center"/>
+            <w:hideMark/>
+          </w:tcPr>
+          <w:p>
+            <w:pPr>
+              <w:spacing w:after="0" w:line="240" w:lineRule="auto"/>
+              <w:rPr>
+                <w:rFonts w:eastAsia="Times New Roman" w:cstheme="minorHAnsi"/>
+                <w:sz w:val="20"/>
+                <w:szCs w:val="20"/>
+              </w:rPr>
+            </w:pPr>
+            <w:r>
+              <w:rPr>
+                <w:rFonts w:eastAsia="Times New Roman" w:cstheme="minorHAnsi"/>
+                <w:sz w:val="20"/>
+                <w:szCs w:val="20"/>
+              </w:rPr>
+              <w:t>src/railwayAgentPLC.py</w:t>
+            </w:r>
+          </w:p>
+        </w:tc>
+        <w:tc>
+          <w:tcPr>
+            <w:tcW w:w="1389" w:type="dxa"/>
+            <w:tcBorders>
+              <w:top w:val="single" w:sz="6" w:space="0" w:color="DFE2E5"/>
+              <w:left w:val="single" w:sz="6" w:space="0" w:color="DFE2E5"/>
+              <w:bottom w:val="single" w:sz="6" w:space="0" w:color="DFE2E5"/>
+              <w:right w:val="single" w:sz="6" w:space="0" w:color="DFE2E5"/>
+            </w:tcBorders>
+            <w:shd w:val="clear" w:color="auto" w:fill="F8F8F8"/>
+            <w:tcMar>
+              <w:top w:w="90" w:type="dxa"/>
+              <w:left w:w="195" w:type="dxa"/>
+              <w:bottom w:w="90" w:type="dxa"/>
+              <w:right w:w="195" w:type="dxa"/>
+            </w:tcMar>
+            <w:vAlign w:val="center"/>
+            <w:hideMark/>
+          </w:tcPr>
+          <w:p>
+            <w:pPr>
+              <w:spacing w:after="0" w:line="240" w:lineRule="auto"/>
+              <w:rPr>
+                <w:rFonts w:eastAsia="Times New Roman" w:cstheme="minorHAnsi"/>
+                <w:sz w:val="20"/>
+                <w:szCs w:val="20"/>
+              </w:rPr>
+            </w:pPr>
+            <w:r>
+              <w:rPr>
+                <w:rFonts w:eastAsia="Times New Roman" w:cstheme="minorHAnsi"/>
+                <w:sz w:val="20"/>
+                <w:szCs w:val="20"/>
+              </w:rPr>
+              <w:t>python 3</w:t>
+            </w:r>
+          </w:p>
+        </w:tc>
+        <w:tc>
+          <w:tcPr>
+            <w:tcW w:w="5984" w:type="dxa"/>
+            <w:tcBorders>
+              <w:top w:val="single" w:sz="6" w:space="0" w:color="DFE2E5"/>
+              <w:left w:val="single" w:sz="6" w:space="0" w:color="DFE2E5"/>
+              <w:bottom w:val="single" w:sz="6" w:space="0" w:color="DFE2E5"/>
+              <w:right w:val="single" w:sz="6" w:space="0" w:color="DFE2E5"/>
+            </w:tcBorders>
+            <w:shd w:val="clear" w:color="auto" w:fill="F8F8F8"/>
+            <w:tcMar>
+              <w:top w:w="90" w:type="dxa"/>
+              <w:left w:w="195" w:type="dxa"/>
+              <w:bottom w:w="90" w:type="dxa"/>
+              <w:right w:w="195" w:type="dxa"/>
+            </w:tcMar>
+            <w:vAlign w:val="center"/>
+            <w:hideMark/>
+          </w:tcPr>
+          <w:p>
+            <w:pPr>
+              <w:spacing w:after="0" w:line="240" w:lineRule="auto"/>
+              <w:rPr>
+                <w:rFonts w:eastAsia="Times New Roman" w:cstheme="minorHAnsi"/>
+                <w:sz w:val="20"/>
+                <w:szCs w:val="20"/>
+              </w:rPr>
+            </w:pPr>
+            <w:r>
+              <w:rPr>
+                <w:rFonts w:eastAsia="Times New Roman" w:cstheme="minorHAnsi"/>
+                <w:sz w:val="20"/>
+                <w:szCs w:val="20"/>
+              </w:rPr>
+              <w:t>This module is the agent module to init different items in the railway system or create the interface to connect to the hardware.</w:t>
+            </w:r>
+          </w:p>
+        </w:tc>
+      </w:tr>
+      <w:tr>
+        <w:trPr>
+          <w:trHeight w:val="547"/>
+        </w:trPr>
+        <w:tc>
+          <w:tcPr>
+            <w:tcW w:w="2616" w:type="dxa"/>
+            <w:tcBorders>
+              <w:top w:val="single" w:sz="6" w:space="0" w:color="DFE2E5"/>
+              <w:left w:val="single" w:sz="6" w:space="0" w:color="DFE2E5"/>
+              <w:bottom w:val="single" w:sz="6" w:space="0" w:color="DFE2E5"/>
+              <w:right w:val="single" w:sz="6" w:space="0" w:color="DFE2E5"/>
+            </w:tcBorders>
+            <w:tcMar>
+              <w:top w:w="90" w:type="dxa"/>
+              <w:left w:w="195" w:type="dxa"/>
+              <w:bottom w:w="90" w:type="dxa"/>
+              <w:right w:w="195" w:type="dxa"/>
+            </w:tcMar>
+            <w:vAlign w:val="center"/>
+            <w:hideMark/>
+          </w:tcPr>
+          <w:p>
+            <w:pPr>
+              <w:spacing w:after="0" w:line="240" w:lineRule="auto"/>
+              <w:rPr>
+                <w:rFonts w:eastAsia="Times New Roman" w:cstheme="minorHAnsi"/>
+                <w:sz w:val="20"/>
+                <w:szCs w:val="20"/>
+              </w:rPr>
+            </w:pPr>
+            <w:r>
+              <w:rPr>
+                <w:rFonts w:eastAsia="Times New Roman" w:cstheme="minorHAnsi"/>
+                <w:sz w:val="20"/>
+                <w:szCs w:val="20"/>
+              </w:rPr>
+              <w:t>src/railwayGlobal.py</w:t>
+            </w:r>
+          </w:p>
+        </w:tc>
+        <w:tc>
+          <w:tcPr>
+            <w:tcW w:w="1389" w:type="dxa"/>
+            <w:tcBorders>
+              <w:top w:val="single" w:sz="6" w:space="0" w:color="DFE2E5"/>
+              <w:left w:val="single" w:sz="6" w:space="0" w:color="DFE2E5"/>
+              <w:bottom w:val="single" w:sz="6" w:space="0" w:color="DFE2E5"/>
+              <w:right w:val="single" w:sz="6" w:space="0" w:color="DFE2E5"/>
+            </w:tcBorders>
+            <w:tcMar>
+              <w:top w:w="90" w:type="dxa"/>
+              <w:left w:w="195" w:type="dxa"/>
+              <w:bottom w:w="90" w:type="dxa"/>
+              <w:right w:w="195" w:type="dxa"/>
+            </w:tcMar>
+            <w:vAlign w:val="center"/>
+            <w:hideMark/>
+          </w:tcPr>
+          <w:p>
+            <w:pPr>
+              <w:spacing w:after="0" w:line="240" w:lineRule="auto"/>
+              <w:rPr>
+                <w:rFonts w:eastAsia="Times New Roman" w:cstheme="minorHAnsi"/>
+                <w:sz w:val="20"/>
+                <w:szCs w:val="20"/>
+              </w:rPr>
+            </w:pPr>
+            <w:r>
+              <w:rPr>
+                <w:rFonts w:eastAsia="Times New Roman" w:cstheme="minorHAnsi"/>
+                <w:sz w:val="20"/>
+                <w:szCs w:val="20"/>
+              </w:rPr>
+              <w:t>python 3</w:t>
+            </w:r>
+          </w:p>
+        </w:tc>
+        <w:tc>
+          <w:tcPr>
+            <w:tcW w:w="5984" w:type="dxa"/>
+            <w:tcBorders>
+              <w:top w:val="single" w:sz="6" w:space="0" w:color="DFE2E5"/>
+              <w:left w:val="single" w:sz="6" w:space="0" w:color="DFE2E5"/>
+              <w:bottom w:val="single" w:sz="6" w:space="0" w:color="DFE2E5"/>
+              <w:right w:val="single" w:sz="6" w:space="0" w:color="DFE2E5"/>
+            </w:tcBorders>
+            <w:tcMar>
+              <w:top w:w="90" w:type="dxa"/>
+              <w:left w:w="195" w:type="dxa"/>
+              <w:bottom w:w="90" w:type="dxa"/>
+              <w:right w:w="195" w:type="dxa"/>
+            </w:tcMar>
+            <w:vAlign w:val="center"/>
+            <w:hideMark/>
+          </w:tcPr>
+          <w:p>
+            <w:pPr>
+              <w:spacing w:after="0" w:line="240" w:lineRule="auto"/>
+              <w:rPr>
+                <w:rFonts w:eastAsia="Times New Roman" w:cstheme="minorHAnsi"/>
+                <w:sz w:val="20"/>
+                <w:szCs w:val="20"/>
+              </w:rPr>
+            </w:pPr>
+            <w:r>
+              <w:rPr>
+                <w:rFonts w:eastAsia="Times New Roman" w:cstheme="minorHAnsi"/>
+                <w:sz w:val="20"/>
+                <w:szCs w:val="20"/>
+              </w:rPr>
+              <w:t>This module is used as the local config file to set constants, global parameters which will be used in the other modules.</w:t>
+            </w:r>
+          </w:p>
+        </w:tc>
+      </w:tr>
+      <w:tr>
+        <w:trPr>
+          <w:trHeight w:val="813"/>
+        </w:trPr>
+        <w:tc>
+          <w:tcPr>
+            <w:tcW w:w="2616" w:type="dxa"/>
+            <w:tcBorders>
+              <w:top w:val="single" w:sz="6" w:space="0" w:color="DFE2E5"/>
+              <w:left w:val="single" w:sz="6" w:space="0" w:color="DFE2E5"/>
+              <w:bottom w:val="single" w:sz="6" w:space="0" w:color="DFE2E5"/>
+              <w:right w:val="single" w:sz="6" w:space="0" w:color="DFE2E5"/>
+            </w:tcBorders>
+            <w:shd w:val="clear" w:color="auto" w:fill="F8F8F8"/>
+            <w:tcMar>
+              <w:top w:w="90" w:type="dxa"/>
+              <w:left w:w="195" w:type="dxa"/>
+              <w:bottom w:w="90" w:type="dxa"/>
+              <w:right w:w="195" w:type="dxa"/>
+            </w:tcMar>
+            <w:vAlign w:val="center"/>
+            <w:hideMark/>
+          </w:tcPr>
+          <w:p>
+            <w:pPr>
+              <w:spacing w:after="0" w:line="240" w:lineRule="auto"/>
+              <w:rPr>
+                <w:rFonts w:eastAsia="Times New Roman" w:cstheme="minorHAnsi"/>
+                <w:sz w:val="20"/>
+                <w:szCs w:val="20"/>
+              </w:rPr>
+            </w:pPr>
+            <w:r>
+              <w:rPr>
+                <w:rFonts w:eastAsia="Times New Roman" w:cstheme="minorHAnsi"/>
+                <w:sz w:val="20"/>
+                <w:szCs w:val="20"/>
+              </w:rPr>
+              <w:t>src/railwayHub.py</w:t>
+            </w:r>
+          </w:p>
+        </w:tc>
+        <w:tc>
+          <w:tcPr>
+            <w:tcW w:w="1389" w:type="dxa"/>
+            <w:tcBorders>
+              <w:top w:val="single" w:sz="6" w:space="0" w:color="DFE2E5"/>
+              <w:left w:val="single" w:sz="6" w:space="0" w:color="DFE2E5"/>
+              <w:bottom w:val="single" w:sz="6" w:space="0" w:color="DFE2E5"/>
+              <w:right w:val="single" w:sz="6" w:space="0" w:color="DFE2E5"/>
+            </w:tcBorders>
+            <w:shd w:val="clear" w:color="auto" w:fill="F8F8F8"/>
+            <w:tcMar>
+              <w:top w:w="90" w:type="dxa"/>
+              <w:left w:w="195" w:type="dxa"/>
+              <w:bottom w:w="90" w:type="dxa"/>
+              <w:right w:w="195" w:type="dxa"/>
+            </w:tcMar>
+            <w:vAlign w:val="center"/>
+            <w:hideMark/>
+          </w:tcPr>
+          <w:p>
+            <w:pPr>
+              <w:spacing w:after="0" w:line="240" w:lineRule="auto"/>
+              <w:rPr>
+                <w:rFonts w:eastAsia="Times New Roman" w:cstheme="minorHAnsi"/>
+                <w:sz w:val="20"/>
+                <w:szCs w:val="20"/>
+              </w:rPr>
+            </w:pPr>
+            <w:r>
+              <w:rPr>
+                <w:rFonts w:eastAsia="Times New Roman" w:cstheme="minorHAnsi"/>
+                <w:sz w:val="20"/>
+                <w:szCs w:val="20"/>
+              </w:rPr>
+              <w:t>python 3</w:t>
+            </w:r>
+          </w:p>
+        </w:tc>
+        <w:tc>
+          <w:tcPr>
+            <w:tcW w:w="5984" w:type="dxa"/>
+            <w:tcBorders>
+              <w:top w:val="single" w:sz="6" w:space="0" w:color="DFE2E5"/>
+              <w:left w:val="single" w:sz="6" w:space="0" w:color="DFE2E5"/>
+              <w:bottom w:val="single" w:sz="6" w:space="0" w:color="DFE2E5"/>
+              <w:right w:val="single" w:sz="6" w:space="0" w:color="DFE2E5"/>
+            </w:tcBorders>
+            <w:shd w:val="clear" w:color="auto" w:fill="F8F8F8"/>
+            <w:tcMar>
+              <w:top w:w="90" w:type="dxa"/>
+              <w:left w:w="195" w:type="dxa"/>
+              <w:bottom w:w="90" w:type="dxa"/>
+              <w:right w:w="195" w:type="dxa"/>
+            </w:tcMar>
+            <w:vAlign w:val="center"/>
+            <w:hideMark/>
+          </w:tcPr>
+          <w:p>
+            <w:pPr>
+              <w:spacing w:after="0" w:line="240" w:lineRule="auto"/>
+              <w:rPr>
+                <w:rFonts w:eastAsia="Times New Roman" w:cstheme="minorHAnsi"/>
+                <w:sz w:val="20"/>
+                <w:szCs w:val="20"/>
+              </w:rPr>
+            </w:pPr>
+            <w:r>
+              <w:rPr>
+                <w:rFonts w:eastAsia="Times New Roman" w:cstheme="minorHAnsi"/>
+                <w:sz w:val="20"/>
+                <w:szCs w:val="20"/>
+              </w:rPr>
+              <w:t>This function is used to create a rail control hub to show the different situation of the cyber-security attack's influence for the railway HMI and PLC system.</w:t>
+            </w:r>
+          </w:p>
+        </w:tc>
+      </w:tr>
+      <w:tr>
+        <w:trPr>
+          <w:trHeight w:val="547"/>
+        </w:trPr>
+        <w:tc>
+          <w:tcPr>
+            <w:tcW w:w="2616" w:type="dxa"/>
+            <w:tcBorders>
+              <w:top w:val="single" w:sz="6" w:space="0" w:color="DFE2E5"/>
+              <w:left w:val="single" w:sz="6" w:space="0" w:color="DFE2E5"/>
+              <w:bottom w:val="single" w:sz="6" w:space="0" w:color="DFE2E5"/>
+              <w:right w:val="single" w:sz="6" w:space="0" w:color="DFE2E5"/>
+            </w:tcBorders>
+            <w:tcMar>
+              <w:top w:w="90" w:type="dxa"/>
+              <w:left w:w="195" w:type="dxa"/>
+              <w:bottom w:w="90" w:type="dxa"/>
+              <w:right w:w="195" w:type="dxa"/>
+            </w:tcMar>
+            <w:vAlign w:val="center"/>
+            <w:hideMark/>
+          </w:tcPr>
+          <w:p>
+            <w:pPr>
+              <w:spacing w:after="0" w:line="240" w:lineRule="auto"/>
+              <w:rPr>
+                <w:rFonts w:eastAsia="Times New Roman" w:cstheme="minorHAnsi"/>
+                <w:sz w:val="20"/>
+                <w:szCs w:val="20"/>
+              </w:rPr>
+            </w:pPr>
+            <w:r>
+              <w:rPr>
+                <w:rFonts w:eastAsia="Times New Roman" w:cstheme="minorHAnsi"/>
+                <w:sz w:val="20"/>
+                <w:szCs w:val="20"/>
+              </w:rPr>
+              <w:t>src/railwayMgr.py</w:t>
+            </w:r>
+          </w:p>
+        </w:tc>
+        <w:tc>
+          <w:tcPr>
+            <w:tcW w:w="1389" w:type="dxa"/>
+            <w:tcBorders>
+              <w:top w:val="single" w:sz="6" w:space="0" w:color="DFE2E5"/>
+              <w:left w:val="single" w:sz="6" w:space="0" w:color="DFE2E5"/>
+              <w:bottom w:val="single" w:sz="6" w:space="0" w:color="DFE2E5"/>
+              <w:right w:val="single" w:sz="6" w:space="0" w:color="DFE2E5"/>
+            </w:tcBorders>
+            <w:tcMar>
+              <w:top w:w="90" w:type="dxa"/>
+              <w:left w:w="195" w:type="dxa"/>
+              <w:bottom w:w="90" w:type="dxa"/>
+              <w:right w:w="195" w:type="dxa"/>
+            </w:tcMar>
+            <w:vAlign w:val="center"/>
+            <w:hideMark/>
+          </w:tcPr>
+          <w:p>
+            <w:pPr>
+              <w:spacing w:after="0" w:line="240" w:lineRule="auto"/>
+              <w:rPr>
+                <w:rFonts w:eastAsia="Times New Roman" w:cstheme="minorHAnsi"/>
+                <w:sz w:val="20"/>
+                <w:szCs w:val="20"/>
+              </w:rPr>
+            </w:pPr>
+            <w:r>
+              <w:rPr>
+                <w:rFonts w:eastAsia="Times New Roman" w:cstheme="minorHAnsi"/>
+                <w:sz w:val="20"/>
+                <w:szCs w:val="20"/>
+              </w:rPr>
+              <w:t>python 3</w:t>
+            </w:r>
+          </w:p>
+        </w:tc>
+        <w:tc>
+          <w:tcPr>
+            <w:tcW w:w="5984" w:type="dxa"/>
+            <w:tcBorders>
+              <w:top w:val="single" w:sz="6" w:space="0" w:color="DFE2E5"/>
+              <w:left w:val="single" w:sz="6" w:space="0" w:color="DFE2E5"/>
+              <w:bottom w:val="single" w:sz="6" w:space="0" w:color="DFE2E5"/>
+              <w:right w:val="single" w:sz="6" w:space="0" w:color="DFE2E5"/>
+            </w:tcBorders>
+            <w:tcMar>
+              <w:top w:w="90" w:type="dxa"/>
+              <w:left w:w="195" w:type="dxa"/>
+              <w:bottom w:w="90" w:type="dxa"/>
+              <w:right w:w="195" w:type="dxa"/>
+            </w:tcMar>
+            <w:vAlign w:val="center"/>
+            <w:hideMark/>
+          </w:tcPr>
+          <w:p>
+            <w:pPr>
+              <w:spacing w:after="0" w:line="240" w:lineRule="auto"/>
+              <w:rPr>
+                <w:rFonts w:eastAsia="Times New Roman" w:cstheme="minorHAnsi"/>
+                <w:sz w:val="20"/>
+                <w:szCs w:val="20"/>
+              </w:rPr>
+            </w:pPr>
+            <w:r>
+              <w:rPr>
+                <w:rFonts w:eastAsia="Times New Roman" w:cstheme="minorHAnsi"/>
+                <w:sz w:val="20"/>
+                <w:szCs w:val="20"/>
+              </w:rPr>
+              <w:t>This function is the railway function manager to connect the agent element with their control panel.</w:t>
+            </w:r>
+          </w:p>
+        </w:tc>
+      </w:tr>
+      <w:tr>
+        <w:trPr>
+          <w:trHeight w:val="547"/>
+        </w:trPr>
+        <w:tc>
+          <w:tcPr>
+            <w:tcW w:w="2616" w:type="dxa"/>
+            <w:tcBorders>
+              <w:top w:val="single" w:sz="6" w:space="0" w:color="DFE2E5"/>
+              <w:left w:val="single" w:sz="6" w:space="0" w:color="DFE2E5"/>
+              <w:bottom w:val="single" w:sz="6" w:space="0" w:color="DFE2E5"/>
+              <w:right w:val="single" w:sz="6" w:space="0" w:color="DFE2E5"/>
+            </w:tcBorders>
+            <w:shd w:val="clear" w:color="auto" w:fill="F8F8F8"/>
+            <w:tcMar>
+              <w:top w:w="90" w:type="dxa"/>
+              <w:left w:w="195" w:type="dxa"/>
+              <w:bottom w:w="90" w:type="dxa"/>
+              <w:right w:w="195" w:type="dxa"/>
+            </w:tcMar>
+            <w:vAlign w:val="center"/>
+            <w:hideMark/>
+          </w:tcPr>
+          <w:p>
+            <w:pPr>
+              <w:spacing w:after="0" w:line="240" w:lineRule="auto"/>
+              <w:rPr>
+                <w:rFonts w:eastAsia="Times New Roman" w:cstheme="minorHAnsi"/>
+                <w:sz w:val="20"/>
+                <w:szCs w:val="20"/>
+              </w:rPr>
+            </w:pPr>
+            <w:r>
+              <w:rPr>
+                <w:rFonts w:eastAsia="Times New Roman" w:cstheme="minorHAnsi"/>
+                <w:sz w:val="20"/>
+                <w:szCs w:val="20"/>
+              </w:rPr>
+              <w:t>src/railWayPanel.py</w:t>
+            </w:r>
+          </w:p>
+        </w:tc>
+        <w:tc>
+          <w:tcPr>
+            <w:tcW w:w="1389" w:type="dxa"/>
+            <w:tcBorders>
+              <w:top w:val="single" w:sz="6" w:space="0" w:color="DFE2E5"/>
+              <w:left w:val="single" w:sz="6" w:space="0" w:color="DFE2E5"/>
+              <w:bottom w:val="single" w:sz="6" w:space="0" w:color="DFE2E5"/>
+              <w:right w:val="single" w:sz="6" w:space="0" w:color="DFE2E5"/>
+            </w:tcBorders>
+            <w:shd w:val="clear" w:color="auto" w:fill="F8F8F8"/>
+            <w:tcMar>
+              <w:top w:w="90" w:type="dxa"/>
+              <w:left w:w="195" w:type="dxa"/>
+              <w:bottom w:w="90" w:type="dxa"/>
+              <w:right w:w="195" w:type="dxa"/>
+            </w:tcMar>
+            <w:vAlign w:val="center"/>
+            <w:hideMark/>
+          </w:tcPr>
+          <w:p>
+            <w:pPr>
+              <w:spacing w:after="0" w:line="240" w:lineRule="auto"/>
+              <w:rPr>
+                <w:rFonts w:eastAsia="Times New Roman" w:cstheme="minorHAnsi"/>
+                <w:sz w:val="20"/>
+                <w:szCs w:val="20"/>
+              </w:rPr>
+            </w:pPr>
+            <w:r>
+              <w:rPr>
+                <w:rFonts w:eastAsia="Times New Roman" w:cstheme="minorHAnsi"/>
+                <w:sz w:val="20"/>
+                <w:szCs w:val="20"/>
+              </w:rPr>
+              <w:t>python 3</w:t>
+            </w:r>
+          </w:p>
+        </w:tc>
+        <w:tc>
+          <w:tcPr>
+            <w:tcW w:w="5984" w:type="dxa"/>
+            <w:tcBorders>
+              <w:top w:val="single" w:sz="6" w:space="0" w:color="DFE2E5"/>
+              <w:left w:val="single" w:sz="6" w:space="0" w:color="DFE2E5"/>
+              <w:bottom w:val="single" w:sz="6" w:space="0" w:color="DFE2E5"/>
+              <w:right w:val="single" w:sz="6" w:space="0" w:color="DFE2E5"/>
+            </w:tcBorders>
+            <w:shd w:val="clear" w:color="auto" w:fill="F8F8F8"/>
+            <w:tcMar>
+              <w:top w:w="90" w:type="dxa"/>
+              <w:left w:w="195" w:type="dxa"/>
+              <w:bottom w:w="90" w:type="dxa"/>
+              <w:right w:w="195" w:type="dxa"/>
+            </w:tcMar>
+            <w:vAlign w:val="center"/>
+            <w:hideMark/>
+          </w:tcPr>
+          <w:p>
+            <w:pPr>
+              <w:spacing w:after="0" w:line="240" w:lineRule="auto"/>
+              <w:rPr>
+                <w:rFonts w:eastAsia="Times New Roman" w:cstheme="minorHAnsi"/>
+                <w:sz w:val="20"/>
+                <w:szCs w:val="20"/>
+              </w:rPr>
+            </w:pPr>
+            <w:r>
+              <w:rPr>
+                <w:rFonts w:eastAsia="Times New Roman" w:cstheme="minorHAnsi"/>
+                <w:sz w:val="20"/>
+                <w:szCs w:val="20"/>
+              </w:rPr>
+              <w:t>This module is used to provide different function panels for the rail way hub function.</w:t>
+            </w:r>
+          </w:p>
+        </w:tc>
+      </w:tr>
+      <w:tr>
+        <w:trPr>
+          <w:trHeight w:val="532"/>
+        </w:trPr>
+        <w:tc>
+          <w:tcPr>
+            <w:tcW w:w="2616" w:type="dxa"/>
+            <w:tcBorders>
+              <w:top w:val="single" w:sz="6" w:space="0" w:color="DFE2E5"/>
+              <w:left w:val="single" w:sz="6" w:space="0" w:color="DFE2E5"/>
+              <w:bottom w:val="single" w:sz="6" w:space="0" w:color="DFE2E5"/>
+              <w:right w:val="single" w:sz="6" w:space="0" w:color="DFE2E5"/>
+            </w:tcBorders>
+            <w:tcMar>
+              <w:top w:w="90" w:type="dxa"/>
+              <w:left w:w="195" w:type="dxa"/>
+              <w:bottom w:w="90" w:type="dxa"/>
+              <w:right w:w="195" w:type="dxa"/>
+            </w:tcMar>
+            <w:vAlign w:val="center"/>
+            <w:hideMark/>
+          </w:tcPr>
+          <w:p>
+            <w:pPr>
+              <w:spacing w:after="0" w:line="240" w:lineRule="auto"/>
+              <w:rPr>
+                <w:rFonts w:eastAsia="Times New Roman" w:cstheme="minorHAnsi"/>
+                <w:sz w:val="20"/>
+                <w:szCs w:val="20"/>
+              </w:rPr>
+            </w:pPr>
+            <w:r>
+              <w:rPr>
+                <w:rFonts w:eastAsia="Times New Roman" w:cstheme="minorHAnsi"/>
+                <w:sz w:val="20"/>
+                <w:szCs w:val="20"/>
+              </w:rPr>
+              <w:t>src/railWayPanelMap.py</w:t>
+            </w:r>
+          </w:p>
+        </w:tc>
+        <w:tc>
+          <w:tcPr>
+            <w:tcW w:w="1389" w:type="dxa"/>
+            <w:tcBorders>
+              <w:top w:val="single" w:sz="6" w:space="0" w:color="DFE2E5"/>
+              <w:left w:val="single" w:sz="6" w:space="0" w:color="DFE2E5"/>
+              <w:bottom w:val="single" w:sz="6" w:space="0" w:color="DFE2E5"/>
+              <w:right w:val="single" w:sz="6" w:space="0" w:color="DFE2E5"/>
+            </w:tcBorders>
+            <w:tcMar>
+              <w:top w:w="90" w:type="dxa"/>
+              <w:left w:w="195" w:type="dxa"/>
+              <w:bottom w:w="90" w:type="dxa"/>
+              <w:right w:w="195" w:type="dxa"/>
+            </w:tcMar>
+            <w:vAlign w:val="center"/>
+            <w:hideMark/>
+          </w:tcPr>
+          <w:p>
+            <w:pPr>
+              <w:spacing w:after="0" w:line="240" w:lineRule="auto"/>
+              <w:rPr>
+                <w:rFonts w:eastAsia="Times New Roman" w:cstheme="minorHAnsi"/>
+                <w:sz w:val="20"/>
+                <w:szCs w:val="20"/>
+              </w:rPr>
+            </w:pPr>
+            <w:r>
+              <w:rPr>
+                <w:rFonts w:eastAsia="Times New Roman" w:cstheme="minorHAnsi"/>
+                <w:sz w:val="20"/>
+                <w:szCs w:val="20"/>
+              </w:rPr>
+              <w:t>python 3</w:t>
+            </w:r>
+          </w:p>
+        </w:tc>
+        <w:tc>
+          <w:tcPr>
+            <w:tcW w:w="5984" w:type="dxa"/>
+            <w:tcBorders>
+              <w:top w:val="single" w:sz="6" w:space="0" w:color="DFE2E5"/>
+              <w:left w:val="single" w:sz="6" w:space="0" w:color="DFE2E5"/>
+              <w:bottom w:val="single" w:sz="6" w:space="0" w:color="DFE2E5"/>
+              <w:right w:val="single" w:sz="6" w:space="0" w:color="DFE2E5"/>
+            </w:tcBorders>
+            <w:tcMar>
+              <w:top w:w="90" w:type="dxa"/>
+              <w:left w:w="195" w:type="dxa"/>
+              <w:bottom w:w="90" w:type="dxa"/>
+              <w:right w:w="195" w:type="dxa"/>
+            </w:tcMar>
+            <w:vAlign w:val="center"/>
+            <w:hideMark/>
+          </w:tcPr>
+          <w:p>
+            <w:pPr>
+              <w:spacing w:after="0" w:line="240" w:lineRule="auto"/>
+              <w:rPr>
+                <w:rFonts w:eastAsia="Times New Roman" w:cstheme="minorHAnsi"/>
+                <w:sz w:val="20"/>
+                <w:szCs w:val="20"/>
+              </w:rPr>
+            </w:pPr>
+            <w:r>
+              <w:rPr>
+                <w:rFonts w:eastAsia="Times New Roman" w:cstheme="minorHAnsi"/>
+                <w:sz w:val="20"/>
+                <w:szCs w:val="20"/>
+              </w:rPr>
+              <w:t>This module is used to show the top view of the main city map in the railway system.</w:t>
+            </w:r>
+          </w:p>
+        </w:tc>
+      </w:tr>
+      <w:tr>
+        <w:trPr>
+          <w:trHeight w:val="280"/>
+        </w:trPr>
+        <w:tc>
+          <w:tcPr>
+            <w:tcW w:w="2616" w:type="dxa"/>
+            <w:tcBorders>
+              <w:top w:val="single" w:sz="6" w:space="0" w:color="DFE2E5"/>
+              <w:left w:val="single" w:sz="6" w:space="0" w:color="DFE2E5"/>
+              <w:bottom w:val="single" w:sz="6" w:space="0" w:color="DFE2E5"/>
+              <w:right w:val="single" w:sz="6" w:space="0" w:color="DFE2E5"/>
+            </w:tcBorders>
+            <w:shd w:val="clear" w:color="auto" w:fill="F8F8F8"/>
+            <w:tcMar>
+              <w:top w:w="90" w:type="dxa"/>
+              <w:left w:w="195" w:type="dxa"/>
+              <w:bottom w:w="90" w:type="dxa"/>
+              <w:right w:w="195" w:type="dxa"/>
+            </w:tcMar>
+            <w:vAlign w:val="center"/>
+            <w:hideMark/>
+          </w:tcPr>
+          <w:p>
+            <w:pPr>
+              <w:spacing w:after="0" w:line="240" w:lineRule="auto"/>
+              <w:rPr>
+                <w:rFonts w:eastAsia="Times New Roman" w:cstheme="minorHAnsi"/>
+                <w:sz w:val="20"/>
+                <w:szCs w:val="20"/>
+              </w:rPr>
+            </w:pPr>
+            <w:r>
+              <w:rPr>
+                <w:rFonts w:eastAsia="Times New Roman" w:cstheme="minorHAnsi"/>
+                <w:sz w:val="20"/>
+                <w:szCs w:val="20"/>
+              </w:rPr>
+              <w:t>src/ S7PLC1200.py</w:t>
+            </w:r>
+          </w:p>
+        </w:tc>
+        <w:tc>
+          <w:tcPr>
+            <w:tcW w:w="1389" w:type="dxa"/>
+            <w:tcBorders>
+              <w:top w:val="single" w:sz="6" w:space="0" w:color="DFE2E5"/>
+              <w:left w:val="single" w:sz="6" w:space="0" w:color="DFE2E5"/>
+              <w:bottom w:val="single" w:sz="6" w:space="0" w:color="DFE2E5"/>
+              <w:right w:val="single" w:sz="6" w:space="0" w:color="DFE2E5"/>
+            </w:tcBorders>
+            <w:shd w:val="clear" w:color="auto" w:fill="F8F8F8"/>
+            <w:tcMar>
+              <w:top w:w="90" w:type="dxa"/>
+              <w:left w:w="195" w:type="dxa"/>
+              <w:bottom w:w="90" w:type="dxa"/>
+              <w:right w:w="195" w:type="dxa"/>
+            </w:tcMar>
+            <w:vAlign w:val="center"/>
+            <w:hideMark/>
+          </w:tcPr>
+          <w:p>
+            <w:pPr>
+              <w:spacing w:after="0" w:line="240" w:lineRule="auto"/>
+              <w:rPr>
+                <w:rFonts w:eastAsia="Times New Roman" w:cstheme="minorHAnsi"/>
+                <w:sz w:val="20"/>
+                <w:szCs w:val="20"/>
+              </w:rPr>
+            </w:pPr>
+            <w:r>
+              <w:rPr>
+                <w:rFonts w:eastAsia="Times New Roman" w:cstheme="minorHAnsi"/>
+                <w:sz w:val="20"/>
+                <w:szCs w:val="20"/>
+              </w:rPr>
+              <w:t>python 3</w:t>
+            </w:r>
+          </w:p>
+        </w:tc>
+        <w:tc>
+          <w:tcPr>
+            <w:tcW w:w="5984" w:type="dxa"/>
+            <w:tcBorders>
+              <w:top w:val="single" w:sz="6" w:space="0" w:color="DFE2E5"/>
+              <w:left w:val="single" w:sz="6" w:space="0" w:color="DFE2E5"/>
+              <w:bottom w:val="single" w:sz="6" w:space="0" w:color="DFE2E5"/>
+              <w:right w:val="single" w:sz="6" w:space="0" w:color="DFE2E5"/>
+            </w:tcBorders>
+            <w:shd w:val="clear" w:color="auto" w:fill="F8F8F8"/>
+            <w:tcMar>
+              <w:top w:w="90" w:type="dxa"/>
+              <w:left w:w="195" w:type="dxa"/>
+              <w:bottom w:w="90" w:type="dxa"/>
+              <w:right w:w="195" w:type="dxa"/>
+            </w:tcMar>
+            <w:vAlign w:val="center"/>
+            <w:hideMark/>
+          </w:tcPr>
+          <w:p>
+            <w:pPr>
+              <w:spacing w:after="0" w:line="240" w:lineRule="auto"/>
+              <w:rPr>
+                <w:rFonts w:eastAsia="Times New Roman" w:cstheme="minorHAnsi"/>
+                <w:sz w:val="20"/>
+                <w:szCs w:val="20"/>
+              </w:rPr>
+            </w:pPr>
+            <w:r>
+              <w:rPr>
+                <w:rFonts w:eastAsia="Times New Roman" w:cstheme="minorHAnsi"/>
+                <w:sz w:val="20"/>
+                <w:szCs w:val="20"/>
+              </w:rPr>
+              <w:t>This module is used to connect the siemens s7-1200 PLC</w:t>
+            </w:r>
+          </w:p>
+        </w:tc>
+      </w:tr>
+      <w:tr>
+        <w:trPr>
+          <w:trHeight w:val="813"/>
+        </w:trPr>
+        <w:tc>
+          <w:tcPr>
+            <w:tcW w:w="2616" w:type="dxa"/>
+            <w:tcBorders>
+              <w:top w:val="single" w:sz="6" w:space="0" w:color="DFE2E5"/>
+              <w:left w:val="single" w:sz="6" w:space="0" w:color="DFE2E5"/>
+              <w:bottom w:val="single" w:sz="6" w:space="0" w:color="DFE2E5"/>
+              <w:right w:val="single" w:sz="6" w:space="0" w:color="DFE2E5"/>
+            </w:tcBorders>
+            <w:tcMar>
+              <w:top w:w="90" w:type="dxa"/>
+              <w:left w:w="195" w:type="dxa"/>
+              <w:bottom w:w="90" w:type="dxa"/>
+              <w:right w:w="195" w:type="dxa"/>
+            </w:tcMar>
+            <w:vAlign w:val="center"/>
+            <w:hideMark/>
+          </w:tcPr>
+          <w:p>
+            <w:pPr>
+              <w:spacing w:after="0" w:line="240" w:lineRule="auto"/>
+              <w:rPr>
+                <w:rFonts w:eastAsia="Times New Roman" w:cstheme="minorHAnsi"/>
+                <w:sz w:val="20"/>
+                <w:szCs w:val="20"/>
+              </w:rPr>
+            </w:pPr>
+            <w:r>
+              <w:rPr>
+                <w:rFonts w:eastAsia="Times New Roman" w:cstheme="minorHAnsi"/>
+                <w:sz w:val="20"/>
+                <w:szCs w:val="20"/>
+              </w:rPr>
+              <w:t>attack/ City_Zone.smbp</w:t>
+            </w:r>
+          </w:p>
+        </w:tc>
+        <w:tc>
+          <w:tcPr>
+            <w:tcW w:w="1389" w:type="dxa"/>
+            <w:tcBorders>
+              <w:top w:val="single" w:sz="6" w:space="0" w:color="DFE2E5"/>
+              <w:left w:val="single" w:sz="6" w:space="0" w:color="DFE2E5"/>
+              <w:bottom w:val="single" w:sz="6" w:space="0" w:color="DFE2E5"/>
+              <w:right w:val="single" w:sz="6" w:space="0" w:color="DFE2E5"/>
+            </w:tcBorders>
+            <w:tcMar>
+              <w:top w:w="90" w:type="dxa"/>
+              <w:left w:w="195" w:type="dxa"/>
+              <w:bottom w:w="90" w:type="dxa"/>
+              <w:right w:w="195" w:type="dxa"/>
+            </w:tcMar>
+            <w:vAlign w:val="center"/>
+            <w:hideMark/>
+          </w:tcPr>
+          <w:p>
+            <w:pPr>
+              <w:spacing w:after="0" w:line="240" w:lineRule="auto"/>
+              <w:rPr>
+                <w:rFonts w:eastAsia="Times New Roman" w:cstheme="minorHAnsi"/>
+                <w:sz w:val="20"/>
+                <w:szCs w:val="20"/>
+              </w:rPr>
+            </w:pPr>
+            <w:r>
+              <w:rPr>
+                <w:rFonts w:eastAsia="Times New Roman" w:cstheme="minorHAnsi"/>
+                <w:sz w:val="20"/>
+                <w:szCs w:val="20"/>
+              </w:rPr>
+              <w:t>Schneider Wonderware IDE</w:t>
+            </w:r>
+          </w:p>
+        </w:tc>
+        <w:tc>
+          <w:tcPr>
+            <w:tcW w:w="5984" w:type="dxa"/>
+            <w:tcBorders>
+              <w:top w:val="single" w:sz="6" w:space="0" w:color="DFE2E5"/>
+              <w:left w:val="single" w:sz="6" w:space="0" w:color="DFE2E5"/>
+              <w:bottom w:val="single" w:sz="6" w:space="0" w:color="DFE2E5"/>
+              <w:right w:val="single" w:sz="6" w:space="0" w:color="DFE2E5"/>
+            </w:tcBorders>
+            <w:tcMar>
+              <w:top w:w="90" w:type="dxa"/>
+              <w:left w:w="195" w:type="dxa"/>
+              <w:bottom w:w="90" w:type="dxa"/>
+              <w:right w:w="195" w:type="dxa"/>
+            </w:tcMar>
+            <w:vAlign w:val="center"/>
+            <w:hideMark/>
+          </w:tcPr>
+          <w:p>
+            <w:pPr>
+              <w:spacing w:after="0" w:line="240" w:lineRule="auto"/>
+              <w:rPr>
+                <w:rFonts w:eastAsia="Times New Roman" w:cstheme="minorHAnsi"/>
+                <w:sz w:val="20"/>
+                <w:szCs w:val="20"/>
+              </w:rPr>
+            </w:pPr>
+            <w:r>
+              <w:rPr>
+                <w:rFonts w:eastAsia="Times New Roman" w:cstheme="minorHAnsi"/>
+                <w:sz w:val="20"/>
+                <w:szCs w:val="20"/>
+              </w:rPr>
+              <w:t>City Zone PLC ladder diagram</w:t>
+            </w:r>
+            <w:r>
+              <w:rPr>
+                <w:rFonts w:eastAsia="Times New Roman" w:cstheme="minorHAnsi"/>
+                <w:sz w:val="20"/>
+                <w:szCs w:val="20"/>
+              </w:rPr>
+              <w:t xml:space="preserve"> </w:t>
+            </w:r>
+            <w:r>
+              <w:rPr>
+                <w:rFonts w:eastAsia="Times New Roman" w:cstheme="minorHAnsi"/>
+                <w:sz w:val="20"/>
+                <w:szCs w:val="20"/>
+              </w:rPr>
+              <w:t>use</w:t>
+            </w:r>
+            <w:r>
+              <w:rPr>
+                <w:rFonts w:eastAsia="Times New Roman" w:cstheme="minorHAnsi"/>
+                <w:sz w:val="20"/>
+                <w:szCs w:val="20"/>
+              </w:rPr>
+              <w:t>d</w:t>
+            </w:r>
+            <w:r>
+              <w:rPr>
+                <w:rFonts w:eastAsia="Times New Roman" w:cstheme="minorHAnsi"/>
+                <w:sz w:val="20"/>
+                <w:szCs w:val="20"/>
+              </w:rPr>
+              <w:t xml:space="preserve"> to load f</w:t>
+            </w:r>
+            <w:r>
+              <w:rPr>
+                <w:rFonts w:eastAsia="Times New Roman" w:cstheme="minorHAnsi"/>
+                <w:sz w:val="20"/>
+                <w:szCs w:val="20"/>
+              </w:rPr>
+              <w:t>or PCL1</w:t>
+            </w:r>
+            <w:r>
+              <w:rPr>
+                <w:rFonts w:eastAsia="Times New Roman" w:cstheme="minorHAnsi"/>
+                <w:sz w:val="20"/>
+                <w:szCs w:val="20"/>
+              </w:rPr>
+              <w:t>.</w:t>
+            </w:r>
+          </w:p>
+        </w:tc>
+      </w:tr>
+      <w:tr>
+        <w:trPr>
+          <w:trHeight w:val="813"/>
+        </w:trPr>
+        <w:tc>
+          <w:tcPr>
+            <w:tcW w:w="2616" w:type="dxa"/>
+            <w:tcBorders>
+              <w:top w:val="single" w:sz="6" w:space="0" w:color="DFE2E5"/>
+              <w:left w:val="single" w:sz="6" w:space="0" w:color="DFE2E5"/>
+              <w:bottom w:val="single" w:sz="6" w:space="0" w:color="DFE2E5"/>
+              <w:right w:val="single" w:sz="6" w:space="0" w:color="DFE2E5"/>
+            </w:tcBorders>
+            <w:shd w:val="clear" w:color="auto" w:fill="F8F8F8"/>
+            <w:tcMar>
+              <w:top w:w="90" w:type="dxa"/>
+              <w:left w:w="195" w:type="dxa"/>
+              <w:bottom w:w="90" w:type="dxa"/>
+              <w:right w:w="195" w:type="dxa"/>
+            </w:tcMar>
+            <w:vAlign w:val="center"/>
+            <w:hideMark/>
+          </w:tcPr>
+          <w:p>
+            <w:pPr>
+              <w:spacing w:after="0" w:line="240" w:lineRule="auto"/>
+              <w:rPr>
+                <w:rFonts w:eastAsia="Times New Roman" w:cstheme="minorHAnsi"/>
+                <w:sz w:val="20"/>
+                <w:szCs w:val="20"/>
+              </w:rPr>
+            </w:pPr>
+            <w:r>
+              <w:rPr>
+                <w:rFonts w:eastAsia="Times New Roman" w:cstheme="minorHAnsi"/>
+                <w:sz w:val="20"/>
+                <w:szCs w:val="20"/>
+              </w:rPr>
+              <w:t>attack/Industrial_Zone.smbp</w:t>
+            </w:r>
+          </w:p>
+        </w:tc>
+        <w:tc>
+          <w:tcPr>
+            <w:tcW w:w="1389" w:type="dxa"/>
+            <w:tcBorders>
+              <w:top w:val="single" w:sz="6" w:space="0" w:color="DFE2E5"/>
+              <w:left w:val="single" w:sz="6" w:space="0" w:color="DFE2E5"/>
+              <w:bottom w:val="single" w:sz="6" w:space="0" w:color="DFE2E5"/>
+              <w:right w:val="single" w:sz="6" w:space="0" w:color="DFE2E5"/>
+            </w:tcBorders>
+            <w:shd w:val="clear" w:color="auto" w:fill="F8F8F8"/>
+            <w:tcMar>
+              <w:top w:w="90" w:type="dxa"/>
+              <w:left w:w="195" w:type="dxa"/>
+              <w:bottom w:w="90" w:type="dxa"/>
+              <w:right w:w="195" w:type="dxa"/>
+            </w:tcMar>
+            <w:vAlign w:val="center"/>
+            <w:hideMark/>
+          </w:tcPr>
+          <w:p>
+            <w:pPr>
+              <w:spacing w:after="0" w:line="240" w:lineRule="auto"/>
+              <w:rPr>
+                <w:rFonts w:eastAsia="Times New Roman" w:cstheme="minorHAnsi"/>
+                <w:sz w:val="20"/>
+                <w:szCs w:val="20"/>
+              </w:rPr>
+            </w:pPr>
+            <w:r>
+              <w:rPr>
+                <w:rFonts w:eastAsia="Times New Roman" w:cstheme="minorHAnsi"/>
+                <w:sz w:val="20"/>
+                <w:szCs w:val="20"/>
+              </w:rPr>
+              <w:t>Schneider Wonderware IDE</w:t>
+            </w:r>
+          </w:p>
+        </w:tc>
+        <w:tc>
+          <w:tcPr>
+            <w:tcW w:w="5984" w:type="dxa"/>
+            <w:tcBorders>
+              <w:top w:val="single" w:sz="6" w:space="0" w:color="DFE2E5"/>
+              <w:left w:val="single" w:sz="6" w:space="0" w:color="DFE2E5"/>
+              <w:bottom w:val="single" w:sz="6" w:space="0" w:color="DFE2E5"/>
+              <w:right w:val="single" w:sz="6" w:space="0" w:color="DFE2E5"/>
+            </w:tcBorders>
+            <w:shd w:val="clear" w:color="auto" w:fill="F8F8F8"/>
+            <w:tcMar>
+              <w:top w:w="90" w:type="dxa"/>
+              <w:left w:w="195" w:type="dxa"/>
+              <w:bottom w:w="90" w:type="dxa"/>
+              <w:right w:w="195" w:type="dxa"/>
+            </w:tcMar>
+            <w:vAlign w:val="center"/>
+            <w:hideMark/>
+          </w:tcPr>
+          <w:p>
+            <w:pPr>
+              <w:spacing w:after="0" w:line="240" w:lineRule="auto"/>
+              <w:rPr>
+                <w:rFonts w:eastAsia="Times New Roman" w:cstheme="minorHAnsi"/>
+                <w:sz w:val="20"/>
+                <w:szCs w:val="20"/>
+              </w:rPr>
+            </w:pPr>
+            <w:r>
+              <w:rPr>
+                <w:rFonts w:eastAsia="Times New Roman" w:cstheme="minorHAnsi"/>
+                <w:sz w:val="20"/>
+                <w:szCs w:val="20"/>
+              </w:rPr>
+              <w:t xml:space="preserve">Industrial </w:t>
+            </w:r>
+            <w:r>
+              <w:rPr>
+                <w:rFonts w:eastAsia="Times New Roman" w:cstheme="minorHAnsi"/>
+                <w:sz w:val="20"/>
+                <w:szCs w:val="20"/>
+              </w:rPr>
+              <w:t>Zone</w:t>
+            </w:r>
+            <w:r>
+              <w:rPr>
+                <w:rFonts w:eastAsia="Times New Roman" w:cstheme="minorHAnsi"/>
+                <w:sz w:val="20"/>
+                <w:szCs w:val="20"/>
+              </w:rPr>
+              <w:t xml:space="preserve"> PLC ladder diagram</w:t>
+            </w:r>
+            <w:r>
+              <w:rPr>
+                <w:rFonts w:eastAsia="Times New Roman" w:cstheme="minorHAnsi"/>
+                <w:sz w:val="20"/>
+                <w:szCs w:val="20"/>
+              </w:rPr>
+              <w:t xml:space="preserve"> </w:t>
+            </w:r>
+            <w:r>
+              <w:rPr>
+                <w:rFonts w:eastAsia="Times New Roman" w:cstheme="minorHAnsi"/>
+                <w:sz w:val="20"/>
+                <w:szCs w:val="20"/>
+              </w:rPr>
+              <w:t>used to load for PCL</w:t>
+            </w:r>
+            <w:r>
+              <w:rPr>
+                <w:rFonts w:eastAsia="Times New Roman" w:cstheme="minorHAnsi"/>
+                <w:sz w:val="20"/>
+                <w:szCs w:val="20"/>
+              </w:rPr>
+              <w:t>3</w:t>
+            </w:r>
+            <w:r>
+              <w:rPr>
+                <w:rFonts w:eastAsia="Times New Roman" w:cstheme="minorHAnsi"/>
+                <w:sz w:val="20"/>
+                <w:szCs w:val="20"/>
+              </w:rPr>
+              <w:t>.</w:t>
+            </w:r>
+          </w:p>
+        </w:tc>
+      </w:tr>
+    </w:tbl>
+    <w:p>
+      <w:pPr>
+        <w:spacing w:before="240" w:after="240" w:line="240" w:lineRule="auto"/>
+        <w:rPr>
+          <w:rFonts w:ascii="Helvetica" w:eastAsia="Times New Roman" w:hAnsi="Helvetica" w:cs="Helvetica"/>
+          <w:color w:val="333333"/>
+          <w:sz w:val="24"/>
+          <w:szCs w:val="24"/>
+        </w:rPr>
+      </w:pPr>
+    </w:p>
+    <w:p>
+      <w:pPr>
+        <w:spacing w:before="240" w:after="240" w:line="240" w:lineRule="auto"/>
+        <w:rPr>
+          <w:rFonts w:eastAsia="Times New Roman" w:cstheme="minorHAnsi"/>
+          <w:b/>
+          <w:bCs/>
+          <w:color w:val="333333"/>
+          <w:sz w:val="32"/>
+          <w:szCs w:val="32"/>
+        </w:rPr>
+      </w:pPr>
+      <w:r>
+        <w:rPr>
+          <w:rFonts w:eastAsia="Times New Roman" w:cstheme="minorHAnsi"/>
+          <w:b/>
+          <w:bCs/>
+          <w:color w:val="333333"/>
+          <w:sz w:val="32"/>
+          <w:szCs w:val="32"/>
+        </w:rPr>
+        <w:lastRenderedPageBreak/>
+        <w:t xml:space="preserve">3. Program Execution </w:t>
+      </w:r>
+    </w:p>
+    <w:p>
+      <w:pPr>
+        <w:jc w:val="both"/>
+        <w:rPr>
+          <w:b/>
+          <w:bCs/>
+          <w:sz w:val="28"/>
+          <w:szCs w:val="28"/>
+        </w:rPr>
+      </w:pPr>
+      <w:r>
+        <w:rPr>
+          <w:b/>
+          <w:bCs/>
+          <w:sz w:val="28"/>
+          <w:szCs w:val="28"/>
+        </w:rPr>
+        <w:t>3.1 W</w:t>
+      </w:r>
+      <w:r>
+        <w:rPr>
+          <w:b/>
+          <w:bCs/>
+          <w:sz w:val="28"/>
+          <w:szCs w:val="28"/>
+        </w:rPr>
+        <w:t>onderware</w:t>
+      </w:r>
+      <w:r>
+        <w:rPr>
+          <w:b/>
+          <w:bCs/>
+          <w:sz w:val="28"/>
+          <w:szCs w:val="28"/>
+        </w:rPr>
+        <w:t xml:space="preserve"> </w:t>
+      </w:r>
+      <w:r>
+        <w:rPr>
+          <w:b/>
+          <w:bCs/>
+          <w:sz w:val="28"/>
+          <w:szCs w:val="28"/>
+        </w:rPr>
+        <w:t>HMI Execution</w:t>
+      </w:r>
+    </w:p>
+    <w:p>
+      <w:pPr>
+        <w:jc w:val="both"/>
+      </w:pPr>
+      <w:r>
+        <w:t>Plug in the wanderware USB licence key into your computer, double click the “</w:t>
+      </w:r>
+      <w:r>
+        <w:t>InTouch Viewer</w:t>
+      </w:r>
+      <w:r>
+        <w:t>”</w:t>
+      </w:r>
+      <w:r>
+        <w:t xml:space="preserve">, the select the related page in the main window. </w:t>
+      </w:r>
+    </w:p>
+    <w:p>
+      <w:pPr>
+        <w:jc w:val="both"/>
+        <w:rPr>
+          <w:b/>
+          <w:bCs/>
+          <w:sz w:val="28"/>
+          <w:szCs w:val="28"/>
+        </w:rPr>
+      </w:pPr>
+      <w:r>
+        <w:rPr>
+          <w:b/>
+          <w:bCs/>
+          <w:sz w:val="28"/>
+          <w:szCs w:val="28"/>
+        </w:rPr>
+        <w:t xml:space="preserve">3.2 </w:t>
+      </w:r>
+      <w:r>
+        <w:rPr>
+          <w:b/>
+          <w:bCs/>
+          <w:sz w:val="28"/>
+          <w:szCs w:val="28"/>
+        </w:rPr>
+        <w:t>Development and Debug HMI</w:t>
+      </w:r>
+      <w:r>
+        <w:rPr>
+          <w:b/>
+          <w:bCs/>
+          <w:sz w:val="28"/>
+          <w:szCs w:val="28"/>
+        </w:rPr>
+        <w:t xml:space="preserve"> Execution</w:t>
+      </w:r>
+    </w:p>
+    <w:p>
+      <w:pPr>
+        <w:jc w:val="both"/>
+      </w:pPr>
+      <w:r>
+        <w:t>Open the “src” folder and run p</w:t>
+      </w:r>
+      <w:r>
+        <w:t xml:space="preserve">rogram execution cmd: </w:t>
+      </w:r>
+      <w:r>
+        <w:t>$</w:t>
+      </w:r>
+      <w:r>
+        <w:rPr>
+          <w:shd w:val="pct15" w:color="auto" w:fill="FFFFFF"/>
+        </w:rPr>
+        <w:t>python railwayHub.py</w:t>
+      </w:r>
+    </w:p>
+    <w:p>
+      <w:pPr>
+        <w:jc w:val="both"/>
+        <w:rPr>
+          <w:b/>
+          <w:bCs/>
+          <w:sz w:val="28"/>
+          <w:szCs w:val="28"/>
+        </w:rPr>
+      </w:pPr>
+      <w:r>
+        <w:rPr>
+          <w:b/>
+          <w:bCs/>
+          <w:sz w:val="28"/>
+          <w:szCs w:val="28"/>
+        </w:rPr>
+        <w:t>3.</w:t>
+      </w:r>
+      <w:r>
+        <w:rPr>
+          <w:b/>
+          <w:bCs/>
+          <w:sz w:val="28"/>
+          <w:szCs w:val="28"/>
+        </w:rPr>
+        <w:t>3</w:t>
+      </w:r>
+      <w:r>
+        <w:rPr>
+          <w:b/>
+          <w:bCs/>
+          <w:sz w:val="28"/>
+          <w:szCs w:val="28"/>
+        </w:rPr>
+        <w:t xml:space="preserve"> </w:t>
+      </w:r>
+      <w:r>
+        <w:rPr>
+          <w:b/>
+          <w:bCs/>
+          <w:sz w:val="28"/>
+          <w:szCs w:val="28"/>
+        </w:rPr>
+        <w:t>Development and Debug HMI</w:t>
+      </w:r>
+      <w:r>
+        <w:rPr>
+          <w:b/>
+          <w:bCs/>
+          <w:sz w:val="28"/>
+          <w:szCs w:val="28"/>
+        </w:rPr>
+        <w:t xml:space="preserve"> </w:t>
+      </w:r>
+      <w:r>
+        <w:rPr>
+          <w:b/>
+          <w:bCs/>
+          <w:sz w:val="28"/>
+          <w:szCs w:val="28"/>
+        </w:rPr>
+        <w:t>Cyber Attack Active</w:t>
+      </w:r>
+    </w:p>
+    <w:p>
+      <w:pPr>
+        <w:jc w:val="both"/>
+      </w:pPr>
+      <w:r>
+        <w:t>3.</w:t>
+      </w:r>
+      <w:r>
+        <w:t>3</w:t>
+      </w:r>
+      <w:r>
+        <w:t>.1</w:t>
+      </w:r>
+      <w:r>
+        <w:t xml:space="preserve"> </w:t>
+      </w:r>
+      <w:r>
+        <w:t>R</w:t>
+      </w:r>
+      <w:r>
+        <w:t>ansomware attack</w:t>
+      </w:r>
+    </w:p>
+    <w:p>
+      <w:pPr>
+        <w:jc w:val="both"/>
+      </w:pPr>
+      <w:r>
+        <w:t xml:space="preserve">Check the </w:t>
+      </w:r>
+      <w:r>
+        <w:t>“</w:t>
+      </w:r>
+      <w:r>
+        <w:t>Ransomware in the HMI</w:t>
+      </w:r>
+      <w:r>
+        <w:t>”</w:t>
+      </w:r>
+      <w:r>
+        <w:t xml:space="preserve"> checkbox</w:t>
+      </w:r>
+      <w:r>
+        <w:t xml:space="preserve"> int the attack control section</w:t>
+      </w:r>
+      <w:r>
+        <w:t xml:space="preserve">, then press the “Start attack” button. The HMI main system control </w:t>
+      </w:r>
+      <w:r>
+        <w:t xml:space="preserve">section all the checkbox and buttons </w:t>
+      </w:r>
+      <w:r>
+        <w:t xml:space="preserve">will be froze during the attack and when you click the main other part of the HMI </w:t>
+      </w:r>
+      <w:r>
+        <w:t xml:space="preserve">the </w:t>
+      </w:r>
+      <w:r>
+        <w:t>R</w:t>
+      </w:r>
+      <w:r>
+        <w:t>ansomware</w:t>
+      </w:r>
+      <w:r>
+        <w:t xml:space="preserve"> attack message box will pop up as shown below: </w:t>
+      </w:r>
+    </w:p>
+    <w:p>
+      <w:pPr>
+        <w:jc w:val="both"/>
+      </w:pPr>
+      <w:r>
+        <w:rPr>
+          <w:noProof/>
+        </w:rPr>
+        <w:drawing>
+          <wp:inline distT="0" distB="0" distL="0" distR="0" wp14:anchorId="0B9792FA" wp14:editId="2C6DBB9B">
+            <wp:extent cx="4543425" cy="3402283"/>
+            <wp:effectExtent l="0" t="0" r="0" b="8255"/>
+            <wp:docPr id="21" name="Picture 21"/>
+            <wp:cNvGraphicFramePr>
+              <a:graphicFrameLocks xmlns:a="http://schemas.openxmlformats.org/drawingml/2006/main" noChangeAspect="1"/>
+            </wp:cNvGraphicFramePr>
+            <a:graphic xmlns:a="http://schemas.openxmlformats.org/drawingml/2006/main">
+              <a:graphicData uri="http://schemas.openxmlformats.org/drawingml/2006/picture">
+                <pic:pic xmlns:pic="http://schemas.openxmlformats.org/drawingml/2006/picture">
+                  <pic:nvPicPr>
+                    <pic:cNvPr id="0" name="Picture 8"/>
+                    <pic:cNvPicPr>
+                      <a:picLocks noChangeAspect="1" noChangeArrowheads="1"/>
+                    </pic:cNvPicPr>
+                  </pic:nvPicPr>
+                  <pic:blipFill>
+                    <a:blip r:embed="rId18">
+                      <a:extLst>
+                        <a:ext uri="{28A0092B-C50C-407E-A947-70E740481C1C}">
+                          <a14:useLocalDpi xmlns:a14="http://schemas.microsoft.com/office/drawing/2010/main" val="0"/>
+                        </a:ext>
+                      </a:extLst>
+                    </a:blip>
+                    <a:srcRect/>
+                    <a:stretch>
+                      <a:fillRect/>
+                    </a:stretch>
+                  </pic:blipFill>
+                  <pic:spPr bwMode="auto">
+                    <a:xfrm>
+                      <a:off x="0" y="0"/>
+                      <a:ext cx="4572380" cy="3423966"/>
+                    </a:xfrm>
+                    <a:prstGeom prst="rect">
+                      <a:avLst/>
+                    </a:prstGeom>
+                    <a:noFill/>
+                    <a:ln>
+                      <a:noFill/>
+                    </a:ln>
+                  </pic:spPr>
+                </pic:pic>
+              </a:graphicData>
+            </a:graphic>
+          </wp:inline>
+        </w:drawing>
+      </w:r>
+    </w:p>
+    <w:p>
+      <w:pPr>
+        <w:jc w:val="both"/>
+      </w:pPr>
+      <w:r>
+        <w:t>Press the “Clear attack button” will stop the attack directly.</w:t>
+      </w:r>
+    </w:p>
+    <w:p>
+      <w:pPr>
+        <w:jc w:val="both"/>
+      </w:pPr>
+    </w:p>
+    <w:p>
+      <w:pPr>
+        <w:jc w:val="both"/>
+      </w:pPr>
+      <w:r>
+        <w:t>3.</w:t>
+      </w:r>
+      <w:r>
+        <w:t>3</w:t>
+      </w:r>
+      <w:r>
+        <w:t xml:space="preserve">.2 </w:t>
+      </w:r>
+      <w:r>
+        <w:t>Man in the middle attack</w:t>
+      </w:r>
+    </w:p>
+    <w:p>
+      <w:pPr>
+        <w:jc w:val="both"/>
+      </w:pPr>
+      <w:r>
+        <w:t>Check the “Ransomware in the HMI” checkbox int the attack control section,</w:t>
+      </w:r>
+      <w:r>
+        <w:t xml:space="preserve"> then press the “Start attack button”. The </w:t>
+      </w:r>
+      <w:r>
+        <w:t xml:space="preserve">camera will be used as the attack device, when the attack started you can set the </w:t>
+      </w:r>
+      <w:r>
+        <w:t xml:space="preserve">Train position sensor before and after the barrier </w:t>
+      </w:r>
+      <w:r>
+        <w:t xml:space="preserve">will be block and the attack will insert the fake position feed back data to the system which cause the accident at the </w:t>
+      </w:r>
+      <w:r>
+        <w:t xml:space="preserve">railway cross barrier position. The hacked train sensor will </w:t>
+      </w:r>
+      <w:r>
+        <w:t xml:space="preserve">be </w:t>
+      </w:r>
+      <w:r>
+        <w:t>marked as red colour and will not feedback any signal when the trains go pass them. (As shown below)</w:t>
+      </w:r>
+    </w:p>
+    <w:p>
+      <w:pPr>
+        <w:jc w:val="both"/>
+      </w:pPr>
+      <w:r>
+        <w:rPr>
+          <w:noProof/>
+        </w:rPr>
+        <w:lastRenderedPageBreak/>
+        <w:drawing>
+          <wp:inline distT="0" distB="0" distL="0" distR="0" wp14:anchorId="562BCC4E" wp14:editId="0D220227">
+            <wp:extent cx="5448300" cy="1438275"/>
+            <wp:effectExtent l="0" t="0" r="0" b="9525"/>
+            <wp:docPr id="23" name="Picture 23"/>
+            <wp:cNvGraphicFramePr>
+              <a:graphicFrameLocks xmlns:a="http://schemas.openxmlformats.org/drawingml/2006/main" noChangeAspect="1"/>
+            </wp:cNvGraphicFramePr>
+            <a:graphic xmlns:a="http://schemas.openxmlformats.org/drawingml/2006/main">
+              <a:graphicData uri="http://schemas.openxmlformats.org/drawingml/2006/picture">
+                <pic:pic xmlns:pic="http://schemas.openxmlformats.org/drawingml/2006/picture">
+                  <pic:nvPicPr>
+                    <pic:cNvPr id="0" name="Picture 11"/>
+                    <pic:cNvPicPr>
+                      <a:picLocks noChangeAspect="1" noChangeArrowheads="1"/>
+                    </pic:cNvPicPr>
+                  </pic:nvPicPr>
+                  <pic:blipFill>
+                    <a:blip r:embed="rId19">
+                      <a:extLst>
+                        <a:ext uri="{28A0092B-C50C-407E-A947-70E740481C1C}">
+                          <a14:useLocalDpi xmlns:a14="http://schemas.microsoft.com/office/drawing/2010/main" val="0"/>
+                        </a:ext>
+                      </a:extLst>
+                    </a:blip>
+                    <a:srcRect/>
+                    <a:stretch>
+                      <a:fillRect/>
+                    </a:stretch>
+                  </pic:blipFill>
+                  <pic:spPr bwMode="auto">
+                    <a:xfrm>
+                      <a:off x="0" y="0"/>
+                      <a:ext cx="5448300" cy="1438275"/>
+                    </a:xfrm>
+                    <a:prstGeom prst="rect">
+                      <a:avLst/>
+                    </a:prstGeom>
+                    <a:noFill/>
+                    <a:ln>
+                      <a:noFill/>
+                    </a:ln>
+                  </pic:spPr>
+                </pic:pic>
+              </a:graphicData>
+            </a:graphic>
+          </wp:inline>
+        </w:drawing>
+      </w:r>
+    </w:p>
+    <w:p>
+      <w:pPr>
+        <w:jc w:val="both"/>
+      </w:pPr>
+      <w:r>
+        <w:t>Press the “Clear attack button” will stop the attack directly.</w:t>
+      </w:r>
+    </w:p>
+    <w:p>
+      <w:pPr>
+        <w:jc w:val="both"/>
+      </w:pPr>
+    </w:p>
+    <w:p>
+      <w:pPr>
+        <w:jc w:val="both"/>
+      </w:pPr>
+      <w:r>
+        <w:t>3.</w:t>
+      </w:r>
+      <w:r>
+        <w:t>3.3</w:t>
+      </w:r>
+      <w:r>
+        <w:t>Black Out attack</w:t>
+      </w:r>
+      <w:r>
+        <w:t xml:space="preserve">: </w:t>
+      </w:r>
+    </w:p>
+    <w:p>
+      <w:pPr>
+        <w:jc w:val="both"/>
+      </w:pPr>
+      <w:r>
+        <w:t>Check the “</w:t>
+      </w:r>
+      <w:r>
+        <w:t>Black out attack</w:t>
+      </w:r>
+      <w:r>
+        <w:t xml:space="preserve"> HMI” checkbox int the attack control section, then press the “Start attack button”. </w:t>
+      </w:r>
+      <w:r>
+        <w:t xml:space="preserve">During the attack, </w:t>
+      </w:r>
+      <w:r>
+        <w:t>the power supply</w:t>
+      </w:r>
+      <w:r>
+        <w:t xml:space="preserve"> for the City and airport</w:t>
+      </w:r>
+      <w:r>
+        <w:t xml:space="preserve"> will be cut</w:t>
+      </w:r>
+      <w:r>
+        <w:t xml:space="preserve"> off</w:t>
+      </w:r>
+      <w:r>
+        <w:t>.</w:t>
+      </w:r>
+      <w:r>
+        <w:t xml:space="preserve"> The </w:t>
+      </w:r>
+      <w:r>
+        <w:t>HMI main system control section</w:t>
+      </w:r>
+      <w:r>
+        <w:t xml:space="preserve"> will not functioning</w:t>
+      </w:r>
+      <w:r>
+        <w:t xml:space="preserve">: </w:t>
+      </w:r>
+      <w:r>
+        <w:t>the user can still press the button</w:t>
+      </w:r>
+      <w:r>
+        <w:t xml:space="preserve">/checkbox, but the </w:t>
+      </w:r>
+      <w:r>
+        <w:t xml:space="preserve">display section will not change base on the user’s action. After 20second the 2 train fork will </w:t>
+      </w:r>
+      <w:r>
+        <w:t xml:space="preserve">setup to cross and the train crash accident will happen on the fork section. </w:t>
+      </w:r>
+    </w:p>
+    <w:p>
+      <w:pPr>
+        <w:jc w:val="both"/>
+      </w:pPr>
+      <w:r>
+        <w:t>Press the “Clear attack button” will stop the attack directly.</w:t>
+      </w:r>
+    </w:p>
+    <w:p>
+      <w:pPr>
+        <w:jc w:val="both"/>
+      </w:pPr>
+      <w:r>
+        <w:t xml:space="preserve">3.3.4 </w:t>
+      </w:r>
+      <w:r>
+        <w:t>Trojan in the technical PC.</w:t>
+      </w:r>
+    </w:p>
+    <w:p>
+      <w:pPr>
+        <w:jc w:val="both"/>
+      </w:pPr>
+      <w:r>
+        <w:t>Check the “</w:t>
+      </w:r>
+      <w:r>
+        <w:t>4 Trojan in the technical PC</w:t>
+      </w:r>
+      <w:r>
+        <w:t xml:space="preserve">” checkbox int the attack control section, then press the “Start attack button”. During the attack, </w:t>
+      </w:r>
+      <w:r>
+        <w:t xml:space="preserve">whole PC will be </w:t>
+      </w:r>
+      <w:r>
+        <w:t>freezing</w:t>
+      </w:r>
+      <w:r>
+        <w:t xml:space="preserve"> and the attack screen will show to block the normal desktop of the PC. (As shown below)</w:t>
+      </w:r>
+    </w:p>
+    <w:p>
+      <w:pPr>
+        <w:jc w:val="both"/>
+      </w:pPr>
+      <w:r>
+        <w:rPr>
+          <w:noProof/>
+        </w:rPr>
+        <w:drawing>
+          <wp:inline distT="0" distB="0" distL="0" distR="0" wp14:anchorId="6C3555B1" wp14:editId="1D4E9FBA">
+            <wp:extent cx="5731510" cy="3223895"/>
+            <wp:effectExtent l="0" t="0" r="2540" b="0"/>
+            <wp:docPr id="24" name="Picture 24"/>
+            <wp:cNvGraphicFramePr>
+              <a:graphicFrameLocks xmlns:a="http://schemas.openxmlformats.org/drawingml/2006/main" noChangeAspect="1"/>
+            </wp:cNvGraphicFramePr>
+            <a:graphic xmlns:a="http://schemas.openxmlformats.org/drawingml/2006/main">
+              <a:graphicData uri="http://schemas.openxmlformats.org/drawingml/2006/picture">
+                <pic:pic xmlns:pic="http://schemas.openxmlformats.org/drawingml/2006/picture">
+                  <pic:nvPicPr>
+                    <pic:cNvPr id="0" name="Picture 12"/>
+                    <pic:cNvPicPr>
+                      <a:picLocks noChangeAspect="1" noChangeArrowheads="1"/>
+                    </pic:cNvPicPr>
+                  </pic:nvPicPr>
+                  <pic:blipFill>
+                    <a:blip r:embed="rId20" cstate="print">
+                      <a:extLst>
+                        <a:ext uri="{28A0092B-C50C-407E-A947-70E740481C1C}">
+                          <a14:useLocalDpi xmlns:a14="http://schemas.microsoft.com/office/drawing/2010/main" val="0"/>
+                        </a:ext>
+                      </a:extLst>
+                    </a:blip>
+                    <a:srcRect/>
+                    <a:stretch>
+                      <a:fillRect/>
+                    </a:stretch>
+                  </pic:blipFill>
+                  <pic:spPr bwMode="auto">
+                    <a:xfrm>
+                      <a:off x="0" y="0"/>
+                      <a:ext cx="5731510" cy="3223895"/>
+                    </a:xfrm>
+                    <a:prstGeom prst="rect">
+                      <a:avLst/>
+                    </a:prstGeom>
+                    <a:noFill/>
+                    <a:ln>
+                      <a:noFill/>
+                    </a:ln>
+                  </pic:spPr>
+                </pic:pic>
+              </a:graphicData>
+            </a:graphic>
+          </wp:inline>
+        </w:drawing>
+      </w:r>
+    </w:p>
+    <w:p>
+      <w:pPr>
+        <w:jc w:val="both"/>
+      </w:pPr>
+      <w:r>
+        <w:t xml:space="preserve">Press the windows button of the computer and close the </w:t>
+      </w:r>
+      <w:r>
+        <w:t>block screen first, the</w:t>
+      </w:r>
+      <w:r>
+        <w:t>n</w:t>
+      </w:r>
+      <w:r>
+        <w:t xml:space="preserve"> </w:t>
+      </w:r>
+      <w:r>
+        <w:t>p</w:t>
+      </w:r>
+      <w:r>
+        <w:t>ress the “Clear attack</w:t>
+      </w:r>
+      <w:r>
+        <w:t>”</w:t>
+      </w:r>
+      <w:r>
+        <w:t xml:space="preserve"> button</w:t>
+      </w:r>
+      <w:r>
+        <w:t xml:space="preserve">. </w:t>
+      </w:r>
+    </w:p>
+    <w:p>
+      <w:pPr>
+        <w:pBdr>
+          <w:bottom w:val="single" w:sz="6" w:space="1" w:color="auto"/>
+        </w:pBdr>
+        <w:jc w:val="both"/>
+        <w:rPr>
+          <w:rFonts w:cstheme="minorHAnsi"/>
+          <w:b/>
+          <w:bCs/>
+        </w:rPr>
+      </w:pPr>
+    </w:p>
+    <w:p>
+      <w:pPr>
+        <w:pBdr>
+          <w:bottom w:val="single" w:sz="6" w:space="1" w:color="auto"/>
+        </w:pBdr>
+        <w:jc w:val="both"/>
+        <w:rPr>
+          <w:rFonts w:cstheme="minorHAnsi"/>
+          <w:b/>
+          <w:bCs/>
+          <w:sz w:val="32"/>
+          <w:szCs w:val="32"/>
+        </w:rPr>
+      </w:pPr>
+      <w:r>
+        <w:rPr>
+          <w:rFonts w:cstheme="minorHAnsi"/>
+          <w:b/>
+          <w:bCs/>
+          <w:sz w:val="32"/>
+          <w:szCs w:val="32"/>
+        </w:rPr>
+        <w:lastRenderedPageBreak/>
+        <w:t xml:space="preserve">4.Reference </w:t>
+      </w:r>
+    </w:p>
+    <w:p>
+      <w:pPr>
+        <w:pBdr>
+          <w:bottom w:val="single" w:sz="6" w:space="1" w:color="auto"/>
+        </w:pBdr>
+        <w:jc w:val="both"/>
+        <w:rPr>
+          <w:rFonts w:cstheme="minorHAnsi"/>
+          <w:b/>
+          <w:bCs/>
+        </w:rPr>
+      </w:pPr>
+      <w:r>
+        <w:rPr>
+          <w:rFonts w:cstheme="minorHAnsi"/>
+          <w:b/>
+          <w:bCs/>
+        </w:rPr>
+        <w:t>N.</w:t>
+      </w:r>
+      <w:r>
+        <w:rPr>
+          <w:rFonts w:cstheme="minorHAnsi"/>
+          <w:b/>
+          <w:bCs/>
+        </w:rPr>
+        <w:t>A</w:t>
+      </w:r>
+    </w:p>
+    <w:p>
+      <w:pPr>
+        <w:pBdr>
+          <w:bottom w:val="single" w:sz="6" w:space="1" w:color="auto"/>
+        </w:pBdr>
+        <w:jc w:val="both"/>
+        <w:rPr>
+          <w:rFonts w:cstheme="minorHAnsi"/>
+          <w:b/>
+          <w:bCs/>
+        </w:rPr>
+      </w:pPr>
+    </w:p>
+    <w:p>
+      <w:pPr>
+        <w:pBdr>
+          <w:bottom w:val="single" w:sz="6" w:space="1" w:color="auto"/>
+        </w:pBdr>
+        <w:jc w:val="both"/>
+        <w:rPr>
+          <w:rFonts w:cstheme="minorHAnsi"/>
+          <w:b/>
+          <w:bCs/>
+        </w:rPr>
+      </w:pPr>
+    </w:p>
+    <w:p>
+      <w:pPr>
+        <w:jc w:val="both"/>
+      </w:pPr>
+      <w:r>
+        <w:rPr>
+          <w:rFonts w:cstheme="minorHAnsi"/>
+        </w:rPr>
+        <w:t xml:space="preserve">End (last edited </w:t>
+      </w:r>
+      <w:r>
+        <w:rPr>
+          <w:rFonts w:cstheme="minorHAnsi"/>
+        </w:rPr>
+        <w:t>20</w:t>
+      </w:r>
+      <w:r>
+        <w:rPr>
+          <w:rFonts w:cstheme="minorHAnsi"/>
+        </w:rPr>
+        <w:t>/0</w:t>
+      </w:r>
+      <w:r>
+        <w:rPr>
+          <w:rFonts w:cstheme="minorHAnsi"/>
+        </w:rPr>
+        <w:t>4</w:t>
+      </w:r>
+      <w:r>
+        <w:rPr>
+          <w:rFonts w:cstheme="minorHAnsi"/>
+        </w:rPr>
+        <w:t>/2021</w:t>
+      </w:r>
+    </w:p>
+    <w:p>
+      <w:pPr>
+        <w:jc w:val="both"/>
+      </w:pPr>
+    </w:p>
+    <w:p>
+      <w:pPr>
+        <w:jc w:val="both"/>
       </w:pPr>
     </w:p>
     <w:sectPr>
@@ -4170,6 +8774,23 @@
       <w:contextualSpacing/>
     </w:pPr>
   </w:style>
+  <w:style w:type="character" w:styleId="UnresolvedMention">
+    <w:name w:val="Unresolved Mention"/>
+    <w:basedOn w:val="DefaultParagraphFont"/>
+    <w:uiPriority w:val="99"/>
+    <w:semiHidden/>
+    <w:unhideWhenUsed/>
+    <w:rsid w:val="003256B8"/>
+    <w:rPr>
+      <w:color w:val="605E5C"/>
+      <w:shd w:val="clear" w:color="auto" w:fill="E1DFDD"/>
+    </w:rPr>
+  </w:style>
+  <w:style w:type="character" w:customStyle="1" w:styleId="md-plain">
+    <w:name w:val="md-plain"/>
+    <w:basedOn w:val="DefaultParagraphFont"/>
+    <w:rsid w:val="008102D0"/>
+  </w:style>
 </w:styles>
 </file>
 

</xml_diff>